<commit_message>
Huge update for 3 course (excuse me please)
</commit_message>
<xml_diff>
--- a/daneshXanevadeh/دانش خانواده و جمعيت.docx
+++ b/daneshXanevadeh/دانش خانواده و جمعيت.docx
@@ -502,7 +502,6 @@
           <w:rtl/>
           <w:lang w:bidi="fa-IR"/>
         </w:rPr>
-        <w:lastRenderedPageBreak/>
         <w:t>صبوري</w:t>
       </w:r>
     </w:p>
@@ -2934,7 +2933,6 @@
           <w:rtl/>
           <w:lang w:bidi="fa-IR"/>
         </w:rPr>
-        <w:lastRenderedPageBreak/>
         <w:t>سختگیری در معیاری های ظاهری:</w:t>
       </w:r>
     </w:p>
@@ -3341,7 +3339,6 @@
           <w:rtl/>
           <w:lang w:bidi="fa-IR"/>
         </w:rPr>
-        <w:lastRenderedPageBreak/>
         <w:t>نیافتن فرد مناسب:</w:t>
       </w:r>
     </w:p>
@@ -3778,7 +3775,6 @@
           <w:rtl/>
           <w:lang w:bidi="fa-IR"/>
         </w:rPr>
-        <w:lastRenderedPageBreak/>
         <w:t>سلامت جسمانی و روانی</w:t>
       </w:r>
     </w:p>
@@ -4265,7 +4261,6 @@
           <w:rtl/>
           <w:lang w:bidi="fa-IR"/>
         </w:rPr>
-        <w:lastRenderedPageBreak/>
         <w:t>سرعت صحبتشون سریع تره</w:t>
       </w:r>
     </w:p>
@@ -5337,7 +5332,6 @@
           <w:rtl/>
           <w:lang w:bidi="fa-IR"/>
         </w:rPr>
-        <w:lastRenderedPageBreak/>
         <w:t>داشتن اعتقادات اسلامي و بروز رفتار هايي منطبق بر آن نه آن نحوه از دين داري که با گزينش بخشي از دين و رها کردن بخشي ديگر به نام دين عمل شود.</w:t>
       </w:r>
     </w:p>
@@ -5637,7 +5631,6 @@
           <w:rtl/>
           <w:lang w:bidi="fa-IR"/>
         </w:rPr>
-        <w:lastRenderedPageBreak/>
         <w:t>از ابراز هرگونه خستگي و بي حوصلگي و شتاب زدگي هنگام صحبت همسر خودداري کنيد و خود را صبور و علاقه مند و مشتاق به ارتباط کلامي با وي نشان دهيد.</w:t>
       </w:r>
     </w:p>
@@ -6017,7 +6010,6 @@
           <w:rtl/>
           <w:lang w:bidi="fa-IR"/>
         </w:rPr>
-        <w:lastRenderedPageBreak/>
         <w:t xml:space="preserve">پس از هر بار رابطه جنسي کامل واجب است که زن و شوهر </w:t>
       </w:r>
       <w:r>
@@ -6840,7 +6832,6 @@
           <w:rtl/>
           <w:lang w:bidi="fa-IR"/>
         </w:rPr>
-        <w:lastRenderedPageBreak/>
         <w:t>براي احترام گذاشتن هيچ وقت انسان کوچک نميشه، به رابطه صميمانه بين خودمان بسنده نکنيم و يادمان باشد که به او نهايت احترام را بگذاريم</w:t>
       </w:r>
     </w:p>
@@ -7104,6 +7095,18 @@
           <w:rtl/>
           <w:lang w:bidi="fa-IR"/>
         </w:rPr>
+        <w:t xml:space="preserve">طبق سخن امام معصوم عليه السلام، </w:t>
+      </w:r>
+      <w:r>
+        <w:rPr>
+          <w:rFonts w:ascii="XB Roya" w:hAnsi="XB Roya" w:cs="XB Roya" w:hint="cs"/>
+          <w:b/>
+          <w:bCs/>
+          <w:sz w:val="32"/>
+          <w:szCs w:val="32"/>
+          <w:rtl/>
+          <w:lang w:bidi="fa-IR"/>
+        </w:rPr>
         <w:t>پدر و مادر همسر چه جايگاهي نسبت به همسر دارند؟</w:t>
       </w:r>
     </w:p>
@@ -7164,7 +7167,7 @@
           <w:rtl/>
           <w:lang w:bidi="fa-IR"/>
         </w:rPr>
-        <w:t>مهارت هاي رفتاري ارتباط با خانواده همسر</w:t>
+        <w:t>برخي از توانمندي ارتباطي بين خود و خانواده همسر را بنويسيم:</w:t>
       </w:r>
     </w:p>
     <w:p>
@@ -7242,7 +7245,6 @@
           <w:rtl/>
           <w:lang w:bidi="fa-IR"/>
         </w:rPr>
-        <w:lastRenderedPageBreak/>
         <w:t>ارتباط با خانواده خود و خانواده همسرتان را مديريت کنيم</w:t>
       </w:r>
     </w:p>
@@ -7394,7 +7396,55 @@
           <w:rtl/>
           <w:lang w:bidi="fa-IR"/>
         </w:rPr>
-        <w:t>اگر از خانواده خودمان دلگير شديم پيش همسرمان از آنها بدگويي نکنيم چرا که همسرمان نسبت به خانواده شما هم منفي مي</w:t>
+        <w:t xml:space="preserve">اگر از خانواده خودمان دلگير شديم </w:t>
+      </w:r>
+    </w:p>
+    <w:p>
+      <w:pPr>
+        <w:bidi/>
+        <w:rPr>
+          <w:rFonts w:ascii="XB Roya" w:hAnsi="XB Roya" w:cs="XB Roya"/>
+          <w:b/>
+          <w:bCs/>
+          <w:sz w:val="32"/>
+          <w:szCs w:val="32"/>
+          <w:rtl/>
+          <w:lang w:bidi="fa-IR"/>
+        </w:rPr>
+      </w:pPr>
+      <w:r>
+        <w:rPr>
+          <w:rFonts w:ascii="XB Roya" w:hAnsi="XB Roya" w:cs="XB Roya" w:hint="cs"/>
+          <w:b/>
+          <w:bCs/>
+          <w:sz w:val="32"/>
+          <w:szCs w:val="32"/>
+          <w:rtl/>
+          <w:lang w:bidi="fa-IR"/>
+        </w:rPr>
+        <w:t>چرا نبايد نزد همسر خود از خانواده خودتان بدگويي کنيم؟</w:t>
+      </w:r>
+    </w:p>
+    <w:p>
+      <w:pPr>
+        <w:bidi/>
+        <w:rPr>
+          <w:rFonts w:ascii="XB Roya" w:hAnsi="XB Roya" w:cs="XB Roya"/>
+          <w:sz w:val="32"/>
+          <w:szCs w:val="32"/>
+          <w:rtl/>
+          <w:lang w:bidi="fa-IR"/>
+        </w:rPr>
+      </w:pPr>
+      <w:r>
+        <w:rPr>
+          <w:rFonts w:ascii="XB Roya" w:hAnsi="XB Roya" w:cs="XB Roya" w:hint="cs"/>
+          <w:sz w:val="32"/>
+          <w:szCs w:val="32"/>
+          <w:rtl/>
+          <w:lang w:bidi="fa-IR"/>
+        </w:rPr>
+        <w:t>پيش همسرمان از آنها بدگويي نکنيم چرا که همسرمان نسبت به خانواده شما هم منفي مي</w:t>
       </w:r>
       <w:r>
         <w:rPr>
@@ -7532,56 +7582,131 @@
         <w:bidi/>
         <w:rPr>
           <w:rFonts w:ascii="XB Roya" w:hAnsi="XB Roya" w:cs="XB Roya"/>
-          <w:sz w:val="32"/>
-          <w:szCs w:val="32"/>
-          <w:rtl/>
-          <w:lang w:bidi="fa-IR"/>
-        </w:rPr>
-      </w:pPr>
-      <w:r>
-        <w:rPr>
-          <w:rFonts w:ascii="XB Roya" w:hAnsi="XB Roya" w:cs="XB Roya" w:hint="cs"/>
-          <w:sz w:val="32"/>
-          <w:szCs w:val="32"/>
-          <w:rtl/>
-          <w:lang w:bidi="fa-IR"/>
-        </w:rPr>
-        <w:lastRenderedPageBreak/>
-        <w:t>دخالت هاي نارواي خانواده همسر، براي پيشگري بايد در ميان جمع خانواده به همسر خودمان ابراز علاقه کنيم و به او احترام بگذاريم.</w:t>
-      </w:r>
-    </w:p>
-    <w:p>
-      <w:pPr>
-        <w:bidi/>
-        <w:rPr>
-          <w:rFonts w:ascii="XB Roya" w:hAnsi="XB Roya" w:cs="XB Roya"/>
-          <w:sz w:val="32"/>
-          <w:szCs w:val="32"/>
-          <w:rtl/>
-          <w:lang w:bidi="fa-IR"/>
-        </w:rPr>
-      </w:pPr>
-    </w:p>
-    <w:p>
-      <w:pPr>
-        <w:bidi/>
-        <w:rPr>
-          <w:rFonts w:ascii="XB Roya" w:hAnsi="XB Roya" w:cs="XB Roya"/>
-          <w:sz w:val="32"/>
-          <w:szCs w:val="32"/>
-          <w:rtl/>
-          <w:lang w:bidi="fa-IR"/>
-        </w:rPr>
-      </w:pPr>
-      <w:r>
-        <w:rPr>
-          <w:rFonts w:ascii="XB Roya" w:hAnsi="XB Roya" w:cs="XB Roya" w:hint="cs"/>
-          <w:sz w:val="32"/>
-          <w:szCs w:val="32"/>
-          <w:rtl/>
-          <w:lang w:bidi="fa-IR"/>
-        </w:rPr>
-        <w:t>زماني که پدر يا مدر در مورد زندگي خصوصي شما توصيه دارند، به آنها بگوييم در آن زمينه با همسرمان مشورت ميکنيم و سپس در صورت صلاحديد اقدام کنيم.</w:t>
+          <w:b/>
+          <w:bCs/>
+          <w:sz w:val="32"/>
+          <w:szCs w:val="32"/>
+          <w:rtl/>
+          <w:lang w:bidi="fa-IR"/>
+        </w:rPr>
+      </w:pPr>
+      <w:r>
+        <w:rPr>
+          <w:rFonts w:ascii="XB Roya" w:hAnsi="XB Roya" w:cs="XB Roya" w:hint="cs"/>
+          <w:b/>
+          <w:bCs/>
+          <w:sz w:val="32"/>
+          <w:szCs w:val="32"/>
+          <w:rtl/>
+          <w:lang w:bidi="fa-IR"/>
+        </w:rPr>
+        <w:t>چرا نبايد اسرار خود و همسرمان را نزد خانواده خود و همسرمان بازگو کنيم؟</w:t>
+      </w:r>
+    </w:p>
+    <w:p>
+      <w:pPr>
+        <w:bidi/>
+        <w:rPr>
+          <w:rFonts w:ascii="XB Roya" w:hAnsi="XB Roya" w:cs="XB Roya"/>
+          <w:sz w:val="32"/>
+          <w:szCs w:val="32"/>
+          <w:rtl/>
+          <w:lang w:bidi="fa-IR"/>
+        </w:rPr>
+      </w:pPr>
+      <w:r>
+        <w:rPr>
+          <w:rFonts w:ascii="XB Roya" w:hAnsi="XB Roya" w:cs="XB Roya" w:hint="cs"/>
+          <w:sz w:val="32"/>
+          <w:szCs w:val="32"/>
+          <w:rtl/>
+          <w:lang w:bidi="fa-IR"/>
+        </w:rPr>
+        <w:t xml:space="preserve">چون ممکن است </w:t>
+      </w:r>
+      <w:r>
+        <w:rPr>
+          <w:rFonts w:ascii="XB Roya" w:hAnsi="XB Roya" w:cs="XB Roya" w:hint="cs"/>
+          <w:sz w:val="32"/>
+          <w:szCs w:val="32"/>
+          <w:rtl/>
+          <w:lang w:bidi="fa-IR"/>
+        </w:rPr>
+        <w:t>دخالت هاي نارواي خانواده همسر</w:t>
+      </w:r>
+      <w:r>
+        <w:rPr>
+          <w:rFonts w:ascii="XB Roya" w:hAnsi="XB Roya" w:cs="XB Roya" w:hint="cs"/>
+          <w:sz w:val="32"/>
+          <w:szCs w:val="32"/>
+          <w:rtl/>
+          <w:lang w:bidi="fa-IR"/>
+        </w:rPr>
+        <w:t xml:space="preserve"> شکل گيرد</w:t>
+      </w:r>
+      <w:r>
+        <w:rPr>
+          <w:rFonts w:ascii="XB Roya" w:hAnsi="XB Roya" w:cs="XB Roya" w:hint="cs"/>
+          <w:sz w:val="32"/>
+          <w:szCs w:val="32"/>
+          <w:rtl/>
+          <w:lang w:bidi="fa-IR"/>
+        </w:rPr>
+        <w:t>، براي پيشگري بايد در ميان جمع خانواده به همسر خودمان ابراز علاقه کنيم و به او احترام بگذاريم.</w:t>
+      </w:r>
+    </w:p>
+    <w:p>
+      <w:pPr>
+        <w:bidi/>
+        <w:rPr>
+          <w:rFonts w:ascii="XB Roya" w:hAnsi="XB Roya" w:cs="XB Roya"/>
+          <w:sz w:val="32"/>
+          <w:szCs w:val="32"/>
+          <w:rtl/>
+          <w:lang w:bidi="fa-IR"/>
+        </w:rPr>
+      </w:pPr>
+    </w:p>
+    <w:p>
+      <w:pPr>
+        <w:bidi/>
+        <w:rPr>
+          <w:rFonts w:ascii="XB Roya" w:hAnsi="XB Roya" w:cs="XB Roya"/>
+          <w:sz w:val="32"/>
+          <w:szCs w:val="32"/>
+          <w:rtl/>
+          <w:lang w:bidi="fa-IR"/>
+        </w:rPr>
+      </w:pPr>
+      <w:r>
+        <w:rPr>
+          <w:rFonts w:ascii="XB Roya" w:hAnsi="XB Roya" w:cs="XB Roya" w:hint="cs"/>
+          <w:sz w:val="32"/>
+          <w:szCs w:val="32"/>
+          <w:rtl/>
+          <w:lang w:bidi="fa-IR"/>
+        </w:rPr>
+        <w:t>زماني که پدر يا م</w:t>
+      </w:r>
+      <w:r>
+        <w:rPr>
+          <w:rFonts w:ascii="XB Roya" w:hAnsi="XB Roya" w:cs="XB Roya" w:hint="cs"/>
+          <w:sz w:val="32"/>
+          <w:szCs w:val="32"/>
+          <w:rtl/>
+          <w:lang w:bidi="fa-IR"/>
+        </w:rPr>
+        <w:t>ا</w:t>
+      </w:r>
+      <w:r>
+        <w:rPr>
+          <w:rFonts w:ascii="XB Roya" w:hAnsi="XB Roya" w:cs="XB Roya" w:hint="cs"/>
+          <w:sz w:val="32"/>
+          <w:szCs w:val="32"/>
+          <w:rtl/>
+          <w:lang w:bidi="fa-IR"/>
+        </w:rPr>
+        <w:t>در در مورد زندگي خصوصي شما توصيه دارند، به آنها بگوييم در آن زمينه با همسرمان مشورت ميکنيم و سپس در صورت صلاحديد اقدام کنيم.</w:t>
       </w:r>
     </w:p>
     <w:p>
@@ -7653,6 +7778,44 @@
           <w:rtl/>
           <w:lang w:bidi="fa-IR"/>
         </w:rPr>
+        <w:t>خداوند متعال در سوره بقره آيه 187، زن و شوهر را ---- معرفي کرده است.</w:t>
+      </w:r>
+    </w:p>
+    <w:p>
+      <w:pPr>
+        <w:bidi/>
+        <w:rPr>
+          <w:rFonts w:ascii="XB Roya" w:hAnsi="XB Roya" w:cs="XB Roya"/>
+          <w:sz w:val="32"/>
+          <w:szCs w:val="32"/>
+          <w:rtl/>
+          <w:lang w:bidi="fa-IR"/>
+        </w:rPr>
+      </w:pPr>
+    </w:p>
+    <w:p>
+      <w:pPr>
+        <w:bidi/>
+        <w:rPr>
+          <w:rFonts w:ascii="XB Roya" w:hAnsi="XB Roya" w:cs="XB Roya"/>
+          <w:b/>
+          <w:bCs/>
+          <w:sz w:val="32"/>
+          <w:szCs w:val="32"/>
+          <w:rtl/>
+          <w:lang w:bidi="fa-IR"/>
+        </w:rPr>
+      </w:pPr>
+      <w:r>
+        <w:rPr>
+          <w:rFonts w:ascii="XB Roya" w:hAnsi="XB Roya" w:cs="XB Roya" w:hint="cs"/>
+          <w:b/>
+          <w:bCs/>
+          <w:sz w:val="32"/>
+          <w:szCs w:val="32"/>
+          <w:rtl/>
+          <w:lang w:bidi="fa-IR"/>
+        </w:rPr>
         <w:t>راز داري</w:t>
       </w:r>
     </w:p>
@@ -7661,21 +7824,25 @@
         <w:bidi/>
         <w:rPr>
           <w:rFonts w:ascii="XB Roya" w:hAnsi="XB Roya" w:cs="XB Roya"/>
-          <w:sz w:val="32"/>
-          <w:szCs w:val="32"/>
-          <w:rtl/>
-          <w:lang w:bidi="fa-IR"/>
-        </w:rPr>
-      </w:pPr>
-      <w:r>
-        <w:rPr>
-          <w:rFonts w:ascii="XB Roya" w:hAnsi="XB Roya" w:cs="XB Roya" w:hint="cs"/>
-          <w:sz w:val="32"/>
-          <w:szCs w:val="32"/>
-          <w:rtl/>
-          <w:lang w:bidi="fa-IR"/>
-        </w:rPr>
-        <w:t xml:space="preserve">جبنه هاي پوششي لباس را بيان کنيد. </w:t>
+          <w:b/>
+          <w:bCs/>
+          <w:sz w:val="32"/>
+          <w:szCs w:val="32"/>
+          <w:rtl/>
+          <w:lang w:bidi="fa-IR"/>
+        </w:rPr>
+      </w:pPr>
+      <w:r>
+        <w:rPr>
+          <w:rFonts w:ascii="XB Roya" w:hAnsi="XB Roya" w:cs="XB Roya" w:hint="cs"/>
+          <w:b/>
+          <w:bCs/>
+          <w:sz w:val="32"/>
+          <w:szCs w:val="32"/>
+          <w:rtl/>
+          <w:lang w:bidi="fa-IR"/>
+        </w:rPr>
+        <w:t>ويژگي هاي لباس را براي بدن بنويسيد؟</w:t>
       </w:r>
     </w:p>
     <w:p>
@@ -7726,6 +7893,30 @@
       <w:r>
         <w:rPr>
           <w:rFonts w:ascii="XB Roya" w:hAnsi="XB Roya" w:cs="XB Roya" w:hint="cs"/>
+          <w:b/>
+          <w:bCs/>
+          <w:sz w:val="32"/>
+          <w:szCs w:val="32"/>
+          <w:rtl/>
+          <w:lang w:bidi="fa-IR"/>
+        </w:rPr>
+        <w:t>پيامبر (ص) زني را که دامن کشان براي شکايت شوعرش از خانه بيرون رود....</w:t>
+      </w:r>
+    </w:p>
+    <w:p>
+      <w:pPr>
+        <w:bidi/>
+        <w:rPr>
+          <w:rFonts w:ascii="XB Roya" w:hAnsi="XB Roya" w:cs="XB Roya"/>
+          <w:sz w:val="32"/>
+          <w:szCs w:val="32"/>
+          <w:rtl/>
+          <w:lang w:bidi="fa-IR"/>
+        </w:rPr>
+      </w:pPr>
+      <w:r>
+        <w:rPr>
+          <w:rFonts w:ascii="XB Roya" w:hAnsi="XB Roya" w:cs="XB Roya" w:hint="cs"/>
           <w:sz w:val="32"/>
           <w:szCs w:val="32"/>
           <w:rtl/>
@@ -7799,7 +7990,6 @@
           <w:rtl/>
           <w:lang w:bidi="fa-IR"/>
         </w:rPr>
-        <w:lastRenderedPageBreak/>
         <w:t>درباره حفظ اسرار خانوادگي چه نکاتي بايد رعاليت بشه</w:t>
       </w:r>
     </w:p>
@@ -7996,6 +8186,16 @@
           <w:rtl/>
           <w:lang w:bidi="fa-IR"/>
         </w:rPr>
+        <w:t xml:space="preserve">ممکنه </w:t>
+      </w:r>
+      <w:r>
+        <w:rPr>
+          <w:rFonts w:ascii="XB Roya" w:hAnsi="XB Roya" w:cs="XB Roya" w:hint="cs"/>
+          <w:sz w:val="32"/>
+          <w:szCs w:val="32"/>
+          <w:rtl/>
+          <w:lang w:bidi="fa-IR"/>
+        </w:rPr>
         <w:t>جاي خالي:</w:t>
       </w:r>
     </w:p>
@@ -8010,6 +8210,68 @@
           <w:lang w:bidi="fa-IR"/>
         </w:rPr>
       </w:pPr>
+    </w:p>
+    <w:p>
+      <w:pPr>
+        <w:bidi/>
+        <w:rPr>
+          <w:rFonts w:ascii="XB Roya" w:hAnsi="XB Roya" w:cs="XB Roya"/>
+          <w:b/>
+          <w:bCs/>
+          <w:sz w:val="32"/>
+          <w:szCs w:val="32"/>
+          <w:rtl/>
+          <w:lang w:bidi="fa-IR"/>
+        </w:rPr>
+      </w:pPr>
+      <w:r>
+        <w:rPr>
+          <w:rFonts w:ascii="XB Roya" w:hAnsi="XB Roya" w:cs="XB Roya" w:hint="cs"/>
+          <w:b/>
+          <w:bCs/>
+          <w:sz w:val="32"/>
+          <w:szCs w:val="32"/>
+          <w:rtl/>
+          <w:lang w:bidi="fa-IR"/>
+        </w:rPr>
+        <w:t>خداوند در سوره نو</w:t>
+      </w:r>
+      <w:r>
+        <w:rPr>
+          <w:rFonts w:ascii="XB Roya" w:hAnsi="XB Roya" w:cs="XB Roya" w:hint="cs"/>
+          <w:b/>
+          <w:bCs/>
+          <w:sz w:val="32"/>
+          <w:szCs w:val="32"/>
+          <w:rtl/>
+          <w:lang w:bidi="fa-IR"/>
+        </w:rPr>
+        <w:t>ر</w:t>
+      </w:r>
+      <w:r>
+        <w:rPr>
+          <w:rFonts w:ascii="XB Roya" w:hAnsi="XB Roya" w:cs="XB Roya" w:hint="cs"/>
+          <w:b/>
+          <w:bCs/>
+          <w:sz w:val="32"/>
+          <w:szCs w:val="32"/>
+          <w:rtl/>
+          <w:lang w:bidi="fa-IR"/>
+        </w:rPr>
+        <w:t xml:space="preserve"> آيه22، درباره عفو و گذشت چه مي فرمايد؟</w:t>
+      </w:r>
+    </w:p>
+    <w:p>
+      <w:pPr>
+        <w:bidi/>
+        <w:rPr>
+          <w:rFonts w:ascii="XB Roya" w:hAnsi="XB Roya" w:cs="XB Roya"/>
+          <w:sz w:val="32"/>
+          <w:szCs w:val="32"/>
+          <w:rtl/>
+          <w:lang w:bidi="fa-IR"/>
+        </w:rPr>
+      </w:pPr>
       <w:r>
         <w:rPr>
           <w:rFonts w:ascii="XB Roya" w:hAnsi="XB Roya" w:cs="XB Roya" w:hint="cs"/>
@@ -8092,7 +8354,31 @@
           <w:rtl/>
           <w:lang w:bidi="fa-IR"/>
         </w:rPr>
-        <w:t>برو</w:t>
+        <w:t>ب</w:t>
+      </w:r>
+      <w:r>
+        <w:rPr>
+          <w:rFonts w:ascii="XB Roya" w:hAnsi="XB Roya" w:cs="XB Roya" w:hint="cs"/>
+          <w:b/>
+          <w:bCs/>
+          <w:sz w:val="32"/>
+          <w:szCs w:val="32"/>
+          <w:rtl/>
+          <w:lang w:bidi="fa-IR"/>
+        </w:rPr>
+        <w:t xml:space="preserve">ه </w:t>
+      </w:r>
+      <w:r>
+        <w:rPr>
+          <w:rFonts w:ascii="XB Roya" w:hAnsi="XB Roya" w:cs="XB Roya" w:hint="cs"/>
+          <w:b/>
+          <w:bCs/>
+          <w:sz w:val="32"/>
+          <w:szCs w:val="32"/>
+          <w:rtl/>
+          <w:lang w:bidi="fa-IR"/>
+        </w:rPr>
+        <w:t>رو</w:t>
       </w:r>
       <w:r>
         <w:rPr>
@@ -8134,7 +8420,6 @@
           <w:rFonts w:ascii="XB Roya" w:hAnsi="XB Roya" w:cs="XB Roya"/>
           <w:sz w:val="32"/>
           <w:szCs w:val="32"/>
-          <w:rtl/>
           <w:lang w:bidi="fa-IR"/>
         </w:rPr>
       </w:pPr>
@@ -8304,32 +8589,2706 @@
           <w:rFonts w:ascii="XB Roya" w:hAnsi="XB Roya" w:cs="XB Roya"/>
           <w:sz w:val="32"/>
           <w:szCs w:val="32"/>
-          <w:rtl/>
-          <w:lang w:bidi="fa-IR"/>
-        </w:rPr>
-      </w:pPr>
-    </w:p>
-    <w:p>
-      <w:pPr>
-        <w:bidi/>
-        <w:rPr>
-          <w:rFonts w:ascii="XB Roya" w:hAnsi="XB Roya" w:cs="XB Roya"/>
-          <w:sz w:val="32"/>
-          <w:szCs w:val="32"/>
-          <w:rtl/>
-          <w:lang w:bidi="fa-IR"/>
-        </w:rPr>
-      </w:pPr>
-      <w:r>
-        <w:rPr>
-          <w:rFonts w:ascii="XB Roya" w:hAnsi="XB Roya" w:cs="XB Roya" w:hint="cs"/>
-          <w:sz w:val="32"/>
-          <w:szCs w:val="32"/>
-          <w:rtl/>
-          <w:lang w:bidi="fa-IR"/>
-        </w:rPr>
-        <w:t>نقش اعضاي خانواده.</w:t>
-      </w:r>
+          <w:lang w:bidi="fa-IR"/>
+        </w:rPr>
+      </w:pPr>
+    </w:p>
+    <w:p>
+      <w:pPr>
+        <w:bidi/>
+        <w:rPr>
+          <w:rFonts w:ascii="XB Roya" w:hAnsi="XB Roya" w:cs="XB Roya"/>
+          <w:b/>
+          <w:bCs/>
+          <w:sz w:val="32"/>
+          <w:szCs w:val="32"/>
+          <w:rtl/>
+          <w:lang w:bidi="fa-IR"/>
+        </w:rPr>
+      </w:pPr>
+      <w:r>
+        <w:rPr>
+          <w:rFonts w:ascii="XB Roya" w:hAnsi="XB Roya" w:cs="XB Roya" w:hint="cs"/>
+          <w:b/>
+          <w:bCs/>
+          <w:sz w:val="32"/>
+          <w:szCs w:val="32"/>
+          <w:rtl/>
+          <w:lang w:bidi="fa-IR"/>
+        </w:rPr>
+        <w:t>رابطه اعضاي خانواده به چند دسته تقسيم ميشود؟</w:t>
+      </w:r>
+    </w:p>
+    <w:p>
+      <w:pPr>
+        <w:pStyle w:val="ListParagraph"/>
+        <w:numPr>
+          <w:ilvl w:val="0"/>
+          <w:numId w:val="24"/>
+        </w:numPr>
+        <w:bidi/>
+        <w:rPr>
+          <w:rFonts w:ascii="XB Roya" w:hAnsi="XB Roya" w:cs="XB Roya"/>
+          <w:sz w:val="32"/>
+          <w:szCs w:val="32"/>
+          <w:rtl/>
+          <w:lang w:bidi="fa-IR"/>
+        </w:rPr>
+      </w:pPr>
+      <w:r>
+        <w:rPr>
+          <w:rFonts w:ascii="XB Roya" w:hAnsi="XB Roya" w:cs="XB Roya" w:hint="cs"/>
+          <w:sz w:val="32"/>
+          <w:szCs w:val="32"/>
+          <w:rtl/>
+          <w:lang w:bidi="fa-IR"/>
+        </w:rPr>
+        <w:t>زن و شوهر.</w:t>
+      </w:r>
+    </w:p>
+    <w:p>
+      <w:pPr>
+        <w:pStyle w:val="ListParagraph"/>
+        <w:numPr>
+          <w:ilvl w:val="0"/>
+          <w:numId w:val="24"/>
+        </w:numPr>
+        <w:bidi/>
+        <w:rPr>
+          <w:rFonts w:ascii="XB Roya" w:hAnsi="XB Roya" w:cs="XB Roya"/>
+          <w:sz w:val="32"/>
+          <w:szCs w:val="32"/>
+          <w:rtl/>
+          <w:lang w:bidi="fa-IR"/>
+        </w:rPr>
+      </w:pPr>
+      <w:r>
+        <w:rPr>
+          <w:rFonts w:ascii="XB Roya" w:hAnsi="XB Roya" w:cs="XB Roya" w:hint="cs"/>
+          <w:sz w:val="32"/>
+          <w:szCs w:val="32"/>
+          <w:rtl/>
+          <w:lang w:bidi="fa-IR"/>
+        </w:rPr>
+        <w:t>والدين و فرزندان</w:t>
+      </w:r>
+    </w:p>
+    <w:p>
+      <w:pPr>
+        <w:pStyle w:val="ListParagraph"/>
+        <w:numPr>
+          <w:ilvl w:val="0"/>
+          <w:numId w:val="24"/>
+        </w:numPr>
+        <w:bidi/>
+        <w:rPr>
+          <w:rFonts w:ascii="XB Roya" w:hAnsi="XB Roya" w:cs="XB Roya"/>
+          <w:sz w:val="32"/>
+          <w:szCs w:val="32"/>
+          <w:rtl/>
+          <w:lang w:bidi="fa-IR"/>
+        </w:rPr>
+      </w:pPr>
+      <w:r>
+        <w:rPr>
+          <w:rFonts w:ascii="XB Roya" w:hAnsi="XB Roya" w:cs="XB Roya" w:hint="cs"/>
+          <w:sz w:val="32"/>
+          <w:szCs w:val="32"/>
+          <w:rtl/>
+          <w:lang w:bidi="fa-IR"/>
+        </w:rPr>
+        <w:t>بستگان</w:t>
+      </w:r>
+    </w:p>
+    <w:p>
+      <w:pPr>
+        <w:bidi/>
+        <w:rPr>
+          <w:rFonts w:ascii="XB Roya" w:hAnsi="XB Roya" w:cs="XB Roya"/>
+          <w:sz w:val="32"/>
+          <w:szCs w:val="32"/>
+          <w:rtl/>
+          <w:lang w:bidi="fa-IR"/>
+        </w:rPr>
+      </w:pPr>
+    </w:p>
+    <w:p>
+      <w:pPr>
+        <w:bidi/>
+        <w:rPr>
+          <w:rFonts w:ascii="XB Roya" w:hAnsi="XB Roya" w:cs="XB Roya"/>
+          <w:b/>
+          <w:bCs/>
+          <w:sz w:val="32"/>
+          <w:szCs w:val="32"/>
+          <w:rtl/>
+          <w:lang w:bidi="fa-IR"/>
+        </w:rPr>
+      </w:pPr>
+      <w:r>
+        <w:rPr>
+          <w:rFonts w:ascii="XB Roya" w:hAnsi="XB Roya" w:cs="XB Roya" w:hint="cs"/>
+          <w:b/>
+          <w:bCs/>
+          <w:sz w:val="32"/>
+          <w:szCs w:val="32"/>
+          <w:rtl/>
+          <w:lang w:bidi="fa-IR"/>
+        </w:rPr>
+        <w:t>نقش و وظيفه پدر و مادر نسبت به فرزندان را نام ببريد:</w:t>
+      </w:r>
+    </w:p>
+    <w:p>
+      <w:pPr>
+        <w:pStyle w:val="ListParagraph"/>
+        <w:numPr>
+          <w:ilvl w:val="0"/>
+          <w:numId w:val="25"/>
+        </w:numPr>
+        <w:bidi/>
+        <w:rPr>
+          <w:rFonts w:ascii="XB Roya" w:hAnsi="XB Roya" w:cs="XB Roya"/>
+          <w:sz w:val="32"/>
+          <w:szCs w:val="32"/>
+          <w:lang w:bidi="fa-IR"/>
+        </w:rPr>
+      </w:pPr>
+      <w:r>
+        <w:rPr>
+          <w:rFonts w:ascii="XB Roya" w:hAnsi="XB Roya" w:cs="XB Roya" w:hint="cs"/>
+          <w:sz w:val="32"/>
+          <w:szCs w:val="32"/>
+          <w:rtl/>
+          <w:lang w:bidi="fa-IR"/>
+        </w:rPr>
+        <w:t>مراقبت</w:t>
+      </w:r>
+    </w:p>
+    <w:p>
+      <w:pPr>
+        <w:pStyle w:val="ListParagraph"/>
+        <w:numPr>
+          <w:ilvl w:val="0"/>
+          <w:numId w:val="25"/>
+        </w:numPr>
+        <w:bidi/>
+        <w:rPr>
+          <w:rFonts w:ascii="XB Roya" w:hAnsi="XB Roya" w:cs="XB Roya"/>
+          <w:sz w:val="32"/>
+          <w:szCs w:val="32"/>
+          <w:lang w:bidi="fa-IR"/>
+        </w:rPr>
+      </w:pPr>
+      <w:r>
+        <w:rPr>
+          <w:rFonts w:ascii="XB Roya" w:hAnsi="XB Roya" w:cs="XB Roya" w:hint="cs"/>
+          <w:sz w:val="32"/>
+          <w:szCs w:val="32"/>
+          <w:rtl/>
+          <w:lang w:bidi="fa-IR"/>
+        </w:rPr>
+        <w:t xml:space="preserve">حمايت </w:t>
+      </w:r>
+    </w:p>
+    <w:p>
+      <w:pPr>
+        <w:pStyle w:val="ListParagraph"/>
+        <w:numPr>
+          <w:ilvl w:val="0"/>
+          <w:numId w:val="25"/>
+        </w:numPr>
+        <w:bidi/>
+        <w:rPr>
+          <w:rFonts w:ascii="XB Roya" w:hAnsi="XB Roya" w:cs="XB Roya"/>
+          <w:sz w:val="32"/>
+          <w:szCs w:val="32"/>
+          <w:lang w:bidi="fa-IR"/>
+        </w:rPr>
+      </w:pPr>
+      <w:r>
+        <w:rPr>
+          <w:rFonts w:ascii="XB Roya" w:hAnsi="XB Roya" w:cs="XB Roya" w:hint="cs"/>
+          <w:sz w:val="32"/>
+          <w:szCs w:val="32"/>
+          <w:rtl/>
+          <w:lang w:bidi="fa-IR"/>
+        </w:rPr>
+        <w:t xml:space="preserve">تربيت </w:t>
+      </w:r>
+    </w:p>
+    <w:p>
+      <w:pPr>
+        <w:pStyle w:val="ListParagraph"/>
+        <w:numPr>
+          <w:ilvl w:val="0"/>
+          <w:numId w:val="25"/>
+        </w:numPr>
+        <w:bidi/>
+        <w:rPr>
+          <w:rFonts w:ascii="XB Roya" w:hAnsi="XB Roya" w:cs="XB Roya"/>
+          <w:sz w:val="32"/>
+          <w:szCs w:val="32"/>
+          <w:rtl/>
+          <w:lang w:bidi="fa-IR"/>
+        </w:rPr>
+      </w:pPr>
+      <w:r>
+        <w:rPr>
+          <w:rFonts w:ascii="XB Roya" w:hAnsi="XB Roya" w:cs="XB Roya" w:hint="cs"/>
+          <w:sz w:val="32"/>
+          <w:szCs w:val="32"/>
+          <w:rtl/>
+          <w:lang w:bidi="fa-IR"/>
+        </w:rPr>
+        <w:t>تامين معاش</w:t>
+      </w:r>
+    </w:p>
+    <w:p>
+      <w:pPr>
+        <w:bidi/>
+        <w:rPr>
+          <w:rFonts w:ascii="XB Roya" w:hAnsi="XB Roya" w:cs="XB Roya"/>
+          <w:sz w:val="32"/>
+          <w:szCs w:val="32"/>
+          <w:rtl/>
+          <w:lang w:bidi="fa-IR"/>
+        </w:rPr>
+      </w:pPr>
+    </w:p>
+    <w:p>
+      <w:pPr>
+        <w:bidi/>
+        <w:rPr>
+          <w:rFonts w:ascii="XB Roya" w:hAnsi="XB Roya" w:cs="XB Roya"/>
+          <w:b/>
+          <w:bCs/>
+          <w:sz w:val="32"/>
+          <w:szCs w:val="32"/>
+          <w:rtl/>
+          <w:lang w:bidi="fa-IR"/>
+        </w:rPr>
+      </w:pPr>
+      <w:r>
+        <w:rPr>
+          <w:rFonts w:ascii="XB Roya" w:hAnsi="XB Roya" w:cs="XB Roya" w:hint="cs"/>
+          <w:b/>
+          <w:bCs/>
+          <w:sz w:val="32"/>
+          <w:szCs w:val="32"/>
+          <w:rtl/>
+          <w:lang w:bidi="fa-IR"/>
+        </w:rPr>
+        <w:t>نقش و وظيفه فرزند نسبت به پدر و مادر را نام ببريد:</w:t>
+      </w:r>
+    </w:p>
+    <w:p>
+      <w:pPr>
+        <w:pStyle w:val="ListParagraph"/>
+        <w:numPr>
+          <w:ilvl w:val="0"/>
+          <w:numId w:val="26"/>
+        </w:numPr>
+        <w:bidi/>
+        <w:rPr>
+          <w:rFonts w:ascii="XB Roya" w:hAnsi="XB Roya" w:cs="XB Roya"/>
+          <w:sz w:val="32"/>
+          <w:szCs w:val="32"/>
+          <w:rtl/>
+          <w:lang w:bidi="fa-IR"/>
+        </w:rPr>
+      </w:pPr>
+      <w:r>
+        <w:rPr>
+          <w:rFonts w:ascii="XB Roya" w:hAnsi="XB Roya" w:cs="XB Roya" w:hint="cs"/>
+          <w:sz w:val="32"/>
+          <w:szCs w:val="32"/>
+          <w:rtl/>
+          <w:lang w:bidi="fa-IR"/>
+        </w:rPr>
+        <w:t>احترام به والدين</w:t>
+      </w:r>
+    </w:p>
+    <w:p>
+      <w:pPr>
+        <w:pStyle w:val="ListParagraph"/>
+        <w:numPr>
+          <w:ilvl w:val="0"/>
+          <w:numId w:val="26"/>
+        </w:numPr>
+        <w:bidi/>
+        <w:rPr>
+          <w:rFonts w:ascii="XB Roya" w:hAnsi="XB Roya" w:cs="XB Roya"/>
+          <w:sz w:val="32"/>
+          <w:szCs w:val="32"/>
+          <w:rtl/>
+          <w:lang w:bidi="fa-IR"/>
+        </w:rPr>
+      </w:pPr>
+      <w:r>
+        <w:rPr>
+          <w:rFonts w:ascii="XB Roya" w:hAnsi="XB Roya" w:cs="XB Roya" w:hint="cs"/>
+          <w:sz w:val="32"/>
+          <w:szCs w:val="32"/>
+          <w:rtl/>
+          <w:lang w:bidi="fa-IR"/>
+        </w:rPr>
+        <w:t>اطاعت</w:t>
+      </w:r>
+    </w:p>
+    <w:p>
+      <w:pPr>
+        <w:pStyle w:val="ListParagraph"/>
+        <w:numPr>
+          <w:ilvl w:val="0"/>
+          <w:numId w:val="26"/>
+        </w:numPr>
+        <w:bidi/>
+        <w:rPr>
+          <w:rFonts w:ascii="XB Roya" w:hAnsi="XB Roya" w:cs="XB Roya"/>
+          <w:sz w:val="32"/>
+          <w:szCs w:val="32"/>
+          <w:rtl/>
+          <w:lang w:bidi="fa-IR"/>
+        </w:rPr>
+      </w:pPr>
+      <w:r>
+        <w:rPr>
+          <w:rFonts w:ascii="XB Roya" w:hAnsi="XB Roya" w:cs="XB Roya" w:hint="cs"/>
+          <w:sz w:val="32"/>
+          <w:szCs w:val="32"/>
+          <w:rtl/>
+          <w:lang w:bidi="fa-IR"/>
+        </w:rPr>
+        <w:t>رسيدگي در دوران نيازمندي و سالمندي</w:t>
+      </w:r>
+    </w:p>
+    <w:p>
+      <w:pPr>
+        <w:bidi/>
+        <w:rPr>
+          <w:rFonts w:ascii="XB Roya" w:hAnsi="XB Roya" w:cs="XB Roya"/>
+          <w:sz w:val="32"/>
+          <w:szCs w:val="32"/>
+          <w:rtl/>
+          <w:lang w:bidi="fa-IR"/>
+        </w:rPr>
+      </w:pPr>
+    </w:p>
+    <w:p>
+      <w:pPr>
+        <w:bidi/>
+        <w:rPr>
+          <w:rFonts w:ascii="XB Roya" w:hAnsi="XB Roya" w:cs="XB Roya"/>
+          <w:b/>
+          <w:bCs/>
+          <w:sz w:val="32"/>
+          <w:szCs w:val="32"/>
+          <w:rtl/>
+          <w:lang w:bidi="fa-IR"/>
+        </w:rPr>
+      </w:pPr>
+      <w:r>
+        <w:rPr>
+          <w:rFonts w:ascii="XB Roya" w:hAnsi="XB Roya" w:cs="XB Roya" w:hint="cs"/>
+          <w:b/>
+          <w:bCs/>
+          <w:sz w:val="32"/>
+          <w:szCs w:val="32"/>
+          <w:rtl/>
+          <w:lang w:bidi="fa-IR"/>
+        </w:rPr>
+        <w:t>حقوق و تکاليف مشترک همسران را نام ببريد؟</w:t>
+      </w:r>
+    </w:p>
+    <w:p>
+      <w:pPr>
+        <w:pStyle w:val="ListParagraph"/>
+        <w:numPr>
+          <w:ilvl w:val="0"/>
+          <w:numId w:val="27"/>
+        </w:numPr>
+        <w:bidi/>
+        <w:rPr>
+          <w:rFonts w:ascii="XB Roya" w:hAnsi="XB Roya" w:cs="XB Roya"/>
+          <w:sz w:val="32"/>
+          <w:szCs w:val="32"/>
+          <w:rtl/>
+          <w:lang w:bidi="fa-IR"/>
+        </w:rPr>
+      </w:pPr>
+      <w:r>
+        <w:rPr>
+          <w:rFonts w:ascii="XB Roya" w:hAnsi="XB Roya" w:cs="XB Roya" w:hint="cs"/>
+          <w:sz w:val="32"/>
+          <w:szCs w:val="32"/>
+          <w:rtl/>
+          <w:lang w:bidi="fa-IR"/>
+        </w:rPr>
+        <w:t>خوش رفتاري</w:t>
+      </w:r>
+    </w:p>
+    <w:p>
+      <w:pPr>
+        <w:pStyle w:val="ListParagraph"/>
+        <w:numPr>
+          <w:ilvl w:val="0"/>
+          <w:numId w:val="27"/>
+        </w:numPr>
+        <w:bidi/>
+        <w:rPr>
+          <w:rFonts w:ascii="XB Roya" w:hAnsi="XB Roya" w:cs="XB Roya"/>
+          <w:sz w:val="32"/>
+          <w:szCs w:val="32"/>
+          <w:rtl/>
+          <w:lang w:bidi="fa-IR"/>
+        </w:rPr>
+      </w:pPr>
+      <w:r>
+        <w:rPr>
+          <w:rFonts w:ascii="XB Roya" w:hAnsi="XB Roya" w:cs="XB Roya" w:hint="cs"/>
+          <w:sz w:val="32"/>
+          <w:szCs w:val="32"/>
+          <w:rtl/>
+          <w:lang w:bidi="fa-IR"/>
+        </w:rPr>
+        <w:t>اسکان مشترک،</w:t>
+      </w:r>
+    </w:p>
+    <w:p>
+      <w:pPr>
+        <w:pStyle w:val="ListParagraph"/>
+        <w:numPr>
+          <w:ilvl w:val="0"/>
+          <w:numId w:val="27"/>
+        </w:numPr>
+        <w:bidi/>
+        <w:rPr>
+          <w:rFonts w:ascii="XB Roya" w:hAnsi="XB Roya" w:cs="XB Roya"/>
+          <w:sz w:val="32"/>
+          <w:szCs w:val="32"/>
+          <w:rtl/>
+          <w:lang w:bidi="fa-IR"/>
+        </w:rPr>
+      </w:pPr>
+      <w:r>
+        <w:rPr>
+          <w:rFonts w:ascii="XB Roya" w:hAnsi="XB Roya" w:cs="XB Roya" w:hint="cs"/>
+          <w:sz w:val="32"/>
+          <w:szCs w:val="32"/>
+          <w:rtl/>
+          <w:lang w:bidi="fa-IR"/>
+        </w:rPr>
+        <w:t>روابط جنسي متعارف</w:t>
+      </w:r>
+    </w:p>
+    <w:p>
+      <w:pPr>
+        <w:pStyle w:val="ListParagraph"/>
+        <w:numPr>
+          <w:ilvl w:val="0"/>
+          <w:numId w:val="27"/>
+        </w:numPr>
+        <w:bidi/>
+        <w:rPr>
+          <w:rFonts w:ascii="XB Roya" w:hAnsi="XB Roya" w:cs="XB Roya"/>
+          <w:sz w:val="32"/>
+          <w:szCs w:val="32"/>
+          <w:rtl/>
+          <w:lang w:bidi="fa-IR"/>
+        </w:rPr>
+      </w:pPr>
+      <w:r>
+        <w:rPr>
+          <w:rFonts w:ascii="XB Roya" w:hAnsi="XB Roya" w:cs="XB Roya" w:hint="cs"/>
+          <w:sz w:val="32"/>
+          <w:szCs w:val="32"/>
+          <w:rtl/>
+          <w:lang w:bidi="fa-IR"/>
+        </w:rPr>
+        <w:t xml:space="preserve">همکاري </w:t>
+      </w:r>
+    </w:p>
+    <w:p>
+      <w:pPr>
+        <w:pStyle w:val="ListParagraph"/>
+        <w:numPr>
+          <w:ilvl w:val="0"/>
+          <w:numId w:val="27"/>
+        </w:numPr>
+        <w:bidi/>
+        <w:rPr>
+          <w:rFonts w:ascii="XB Roya" w:hAnsi="XB Roya" w:cs="XB Roya"/>
+          <w:sz w:val="32"/>
+          <w:szCs w:val="32"/>
+          <w:lang w:bidi="fa-IR"/>
+        </w:rPr>
+      </w:pPr>
+      <w:r>
+        <w:rPr>
+          <w:rFonts w:ascii="XB Roya" w:hAnsi="XB Roya" w:cs="XB Roya" w:hint="cs"/>
+          <w:sz w:val="32"/>
+          <w:szCs w:val="32"/>
+          <w:rtl/>
+          <w:lang w:bidi="fa-IR"/>
+        </w:rPr>
+        <w:t>گذشت</w:t>
+      </w:r>
+    </w:p>
+    <w:p>
+      <w:pPr>
+        <w:bidi/>
+        <w:rPr>
+          <w:rFonts w:ascii="XB Roya" w:hAnsi="XB Roya" w:cs="XB Roya"/>
+          <w:sz w:val="32"/>
+          <w:szCs w:val="32"/>
+          <w:rtl/>
+          <w:lang w:bidi="fa-IR"/>
+        </w:rPr>
+      </w:pPr>
+      <w:r>
+        <w:rPr>
+          <w:rFonts w:ascii="XB Roya" w:hAnsi="XB Roya" w:cs="XB Roya" w:hint="cs"/>
+          <w:b/>
+          <w:bCs/>
+          <w:sz w:val="32"/>
+          <w:szCs w:val="32"/>
+          <w:rtl/>
+          <w:lang w:bidi="fa-IR"/>
+        </w:rPr>
+        <w:t>هزانت به چه معناي است؟</w:t>
+      </w:r>
+      <w:r>
+        <w:rPr>
+          <w:rFonts w:ascii="XB Roya" w:hAnsi="XB Roya" w:cs="XB Roya" w:hint="cs"/>
+          <w:sz w:val="32"/>
+          <w:szCs w:val="32"/>
+          <w:rtl/>
+          <w:lang w:bidi="fa-IR"/>
+        </w:rPr>
+        <w:t xml:space="preserve"> نگهداري و سرپرستي</w:t>
+      </w:r>
+    </w:p>
+    <w:p>
+      <w:pPr>
+        <w:bidi/>
+        <w:rPr>
+          <w:rFonts w:ascii="XB Roya" w:hAnsi="XB Roya" w:cs="XB Roya"/>
+          <w:sz w:val="32"/>
+          <w:szCs w:val="32"/>
+          <w:rtl/>
+          <w:lang w:bidi="fa-IR"/>
+        </w:rPr>
+      </w:pPr>
+    </w:p>
+    <w:p>
+      <w:pPr>
+        <w:bidi/>
+        <w:rPr>
+          <w:rFonts w:ascii="XB Roya" w:hAnsi="XB Roya" w:cs="XB Roya"/>
+          <w:b/>
+          <w:bCs/>
+          <w:sz w:val="32"/>
+          <w:szCs w:val="32"/>
+          <w:rtl/>
+          <w:lang w:bidi="fa-IR"/>
+        </w:rPr>
+      </w:pPr>
+      <w:r>
+        <w:rPr>
+          <w:rFonts w:ascii="XB Roya" w:hAnsi="XB Roya" w:cs="XB Roya" w:hint="cs"/>
+          <w:b/>
+          <w:bCs/>
+          <w:sz w:val="32"/>
+          <w:szCs w:val="32"/>
+          <w:rtl/>
+          <w:lang w:bidi="fa-IR"/>
+        </w:rPr>
+        <w:t>چه عاملي زمينه وفاداري بين همسران را تقويت ميکند؟</w:t>
+      </w:r>
+    </w:p>
+    <w:p>
+      <w:pPr>
+        <w:bidi/>
+        <w:rPr>
+          <w:rFonts w:ascii="XB Roya" w:hAnsi="XB Roya" w:cs="XB Roya"/>
+          <w:sz w:val="32"/>
+          <w:szCs w:val="32"/>
+          <w:rtl/>
+          <w:lang w:bidi="fa-IR"/>
+        </w:rPr>
+      </w:pPr>
+      <w:r>
+        <w:rPr>
+          <w:rFonts w:ascii="XB Roya" w:hAnsi="XB Roya" w:cs="XB Roya" w:hint="cs"/>
+          <w:sz w:val="32"/>
+          <w:szCs w:val="32"/>
+          <w:rtl/>
+          <w:lang w:bidi="fa-IR"/>
+        </w:rPr>
+        <w:t>آنچه زمينه وفاداري را بين همسرات تقويت ميکند عفاف است.</w:t>
+      </w:r>
+    </w:p>
+    <w:p>
+      <w:pPr>
+        <w:bidi/>
+        <w:rPr>
+          <w:rFonts w:ascii="XB Roya" w:hAnsi="XB Roya" w:cs="XB Roya"/>
+          <w:sz w:val="32"/>
+          <w:szCs w:val="32"/>
+          <w:rtl/>
+          <w:lang w:bidi="fa-IR"/>
+        </w:rPr>
+      </w:pPr>
+    </w:p>
+    <w:p>
+      <w:pPr>
+        <w:bidi/>
+        <w:rPr>
+          <w:rFonts w:ascii="XB Roya" w:hAnsi="XB Roya" w:cs="XB Roya"/>
+          <w:b/>
+          <w:bCs/>
+          <w:sz w:val="32"/>
+          <w:szCs w:val="32"/>
+          <w:rtl/>
+          <w:lang w:bidi="fa-IR"/>
+        </w:rPr>
+      </w:pPr>
+      <w:r>
+        <w:rPr>
+          <w:rFonts w:ascii="XB Roya" w:hAnsi="XB Roya" w:cs="XB Roya" w:hint="cs"/>
+          <w:b/>
+          <w:bCs/>
+          <w:sz w:val="32"/>
+          <w:szCs w:val="32"/>
+          <w:rtl/>
+          <w:lang w:bidi="fa-IR"/>
+        </w:rPr>
+        <w:t>قرآن از ازدواج به چه کلمه اي تعبير ياد کرده است؟</w:t>
+      </w:r>
+    </w:p>
+    <w:p>
+      <w:pPr>
+        <w:bidi/>
+        <w:rPr>
+          <w:rFonts w:ascii="XB Roya" w:hAnsi="XB Roya" w:cs="XB Roya"/>
+          <w:sz w:val="32"/>
+          <w:szCs w:val="32"/>
+          <w:rtl/>
+          <w:lang w:bidi="fa-IR"/>
+        </w:rPr>
+      </w:pPr>
+      <w:r>
+        <w:rPr>
+          <w:rFonts w:ascii="XB Roya" w:hAnsi="XB Roya" w:cs="XB Roya" w:hint="cs"/>
+          <w:sz w:val="32"/>
+          <w:szCs w:val="32"/>
+          <w:rtl/>
+          <w:lang w:bidi="fa-IR"/>
+        </w:rPr>
+        <w:t>ميثالق غليظ ياد کرده است، (پيوند استوار)</w:t>
+      </w:r>
+    </w:p>
+    <w:p>
+      <w:pPr>
+        <w:bidi/>
+        <w:rPr>
+          <w:rFonts w:ascii="XB Roya" w:hAnsi="XB Roya" w:cs="XB Roya"/>
+          <w:sz w:val="32"/>
+          <w:szCs w:val="32"/>
+          <w:rtl/>
+          <w:lang w:bidi="fa-IR"/>
+        </w:rPr>
+      </w:pPr>
+    </w:p>
+    <w:p>
+      <w:pPr>
+        <w:bidi/>
+        <w:rPr>
+          <w:rFonts w:ascii="XB Roya" w:hAnsi="XB Roya" w:cs="XB Roya"/>
+          <w:b/>
+          <w:bCs/>
+          <w:sz w:val="32"/>
+          <w:szCs w:val="32"/>
+          <w:rtl/>
+          <w:lang w:bidi="fa-IR"/>
+        </w:rPr>
+      </w:pPr>
+      <w:r>
+        <w:rPr>
+          <w:rFonts w:ascii="XB Roya" w:hAnsi="XB Roya" w:cs="XB Roya" w:hint="cs"/>
+          <w:b/>
+          <w:bCs/>
+          <w:sz w:val="32"/>
+          <w:szCs w:val="32"/>
+          <w:rtl/>
+          <w:lang w:bidi="fa-IR"/>
+        </w:rPr>
+        <w:t>نفقه نزديکان چيست؟</w:t>
+      </w:r>
+    </w:p>
+    <w:p>
+      <w:pPr>
+        <w:bidi/>
+        <w:rPr>
+          <w:rFonts w:ascii="XB Roya" w:hAnsi="XB Roya" w:cs="XB Roya"/>
+          <w:sz w:val="32"/>
+          <w:szCs w:val="32"/>
+          <w:rtl/>
+          <w:lang w:bidi="fa-IR"/>
+        </w:rPr>
+      </w:pPr>
+      <w:r>
+        <w:rPr>
+          <w:rFonts w:ascii="XB Roya" w:hAnsi="XB Roya" w:cs="XB Roya" w:hint="cs"/>
+          <w:sz w:val="32"/>
+          <w:szCs w:val="32"/>
+          <w:rtl/>
+          <w:lang w:bidi="fa-IR"/>
+        </w:rPr>
+        <w:t>از ريشه انفاق گرفته شده، که شخص بخاطر نيازمندي اش به والدين يا فرزندانش</w:t>
+      </w:r>
+      <w:r>
+        <w:rPr>
+          <w:rFonts w:ascii="XB Roya" w:hAnsi="XB Roya" w:cs="XB Roya" w:hint="cs"/>
+          <w:sz w:val="32"/>
+          <w:szCs w:val="32"/>
+          <w:rtl/>
+          <w:lang w:bidi="fa-IR"/>
+        </w:rPr>
+        <w:t>، (نزديکانش)</w:t>
+      </w:r>
+      <w:r>
+        <w:rPr>
+          <w:rFonts w:ascii="XB Roya" w:hAnsi="XB Roya" w:cs="XB Roya" w:hint="cs"/>
+          <w:sz w:val="32"/>
+          <w:szCs w:val="32"/>
+          <w:rtl/>
+          <w:lang w:bidi="fa-IR"/>
+        </w:rPr>
+        <w:t xml:space="preserve"> رجوع ميکند.</w:t>
+      </w:r>
+      <w:r>
+        <w:rPr>
+          <w:rFonts w:ascii="XB Roya" w:hAnsi="XB Roya" w:cs="XB Roya" w:hint="cs"/>
+          <w:sz w:val="32"/>
+          <w:szCs w:val="32"/>
+          <w:rtl/>
+          <w:lang w:bidi="fa-IR"/>
+        </w:rPr>
+        <w:t xml:space="preserve"> ممکن است از کوچکي يا پيري پدر و مادر باشد.</w:t>
+      </w:r>
+    </w:p>
+    <w:p>
+      <w:pPr>
+        <w:bidi/>
+        <w:rPr>
+          <w:rFonts w:ascii="XB Roya" w:hAnsi="XB Roya" w:cs="XB Roya"/>
+          <w:sz w:val="32"/>
+          <w:szCs w:val="32"/>
+          <w:rtl/>
+          <w:lang w:bidi="fa-IR"/>
+        </w:rPr>
+      </w:pPr>
+    </w:p>
+    <w:p>
+      <w:pPr>
+        <w:bidi/>
+        <w:rPr>
+          <w:rFonts w:ascii="XB Roya" w:hAnsi="XB Roya" w:cs="XB Roya"/>
+          <w:b/>
+          <w:bCs/>
+          <w:sz w:val="32"/>
+          <w:szCs w:val="32"/>
+          <w:rtl/>
+          <w:lang w:bidi="fa-IR"/>
+        </w:rPr>
+      </w:pPr>
+      <w:r>
+        <w:rPr>
+          <w:rFonts w:ascii="XB Roya" w:hAnsi="XB Roya" w:cs="XB Roya" w:hint="cs"/>
+          <w:b/>
+          <w:bCs/>
+          <w:sz w:val="32"/>
+          <w:szCs w:val="32"/>
+          <w:rtl/>
+          <w:lang w:bidi="fa-IR"/>
+        </w:rPr>
+        <w:t>شرط پرداخت نفقه به پدر و مادر و فرزندان چيست؟</w:t>
+      </w:r>
+    </w:p>
+    <w:p>
+      <w:pPr>
+        <w:bidi/>
+        <w:rPr>
+          <w:rFonts w:ascii="XB Roya" w:hAnsi="XB Roya" w:cs="XB Roya"/>
+          <w:sz w:val="32"/>
+          <w:szCs w:val="32"/>
+          <w:rtl/>
+          <w:lang w:bidi="fa-IR"/>
+        </w:rPr>
+      </w:pPr>
+      <w:r>
+        <w:rPr>
+          <w:rFonts w:ascii="XB Roya" w:hAnsi="XB Roya" w:cs="XB Roya" w:hint="cs"/>
+          <w:sz w:val="32"/>
+          <w:szCs w:val="32"/>
+          <w:rtl/>
+          <w:lang w:bidi="fa-IR"/>
+        </w:rPr>
+        <w:t>يعني فرزند نيازمند به خانواده است و به پدر و مادر از هر نظري نياز دارد.</w:t>
+      </w:r>
+    </w:p>
+    <w:p>
+      <w:pPr>
+        <w:bidi/>
+        <w:rPr>
+          <w:rFonts w:ascii="XB Roya" w:hAnsi="XB Roya" w:cs="XB Roya"/>
+          <w:sz w:val="32"/>
+          <w:szCs w:val="32"/>
+          <w:rtl/>
+          <w:lang w:bidi="fa-IR"/>
+        </w:rPr>
+      </w:pPr>
+    </w:p>
+    <w:p>
+      <w:pPr>
+        <w:bidi/>
+        <w:rPr>
+          <w:rFonts w:ascii="XB Roya" w:hAnsi="XB Roya" w:cs="XB Roya"/>
+          <w:b/>
+          <w:bCs/>
+          <w:sz w:val="32"/>
+          <w:szCs w:val="32"/>
+          <w:rtl/>
+          <w:lang w:bidi="fa-IR"/>
+        </w:rPr>
+      </w:pPr>
+      <w:r>
+        <w:rPr>
+          <w:rFonts w:ascii="XB Roya" w:hAnsi="XB Roya" w:cs="XB Roya" w:hint="cs"/>
+          <w:b/>
+          <w:bCs/>
+          <w:sz w:val="32"/>
+          <w:szCs w:val="32"/>
+          <w:rtl/>
+          <w:lang w:bidi="fa-IR"/>
+        </w:rPr>
+        <w:t>معناي شروط ضمن عقد چيست؟</w:t>
+      </w:r>
+    </w:p>
+    <w:p>
+      <w:pPr>
+        <w:bidi/>
+        <w:rPr>
+          <w:rFonts w:ascii="XB Roya" w:hAnsi="XB Roya" w:cs="XB Roya"/>
+          <w:sz w:val="32"/>
+          <w:szCs w:val="32"/>
+          <w:rtl/>
+          <w:lang w:bidi="fa-IR"/>
+        </w:rPr>
+      </w:pPr>
+      <w:r>
+        <w:rPr>
+          <w:rFonts w:ascii="XB Roya" w:hAnsi="XB Roya" w:cs="XB Roya" w:hint="cs"/>
+          <w:sz w:val="32"/>
+          <w:szCs w:val="32"/>
+          <w:rtl/>
+          <w:lang w:bidi="fa-IR"/>
+        </w:rPr>
+        <w:t xml:space="preserve">زوجين، در عقد نامه </w:t>
+      </w:r>
+      <w:r>
+        <w:rPr>
+          <w:rFonts w:ascii="XB Roya" w:hAnsi="XB Roya" w:cs="XB Roya" w:hint="cs"/>
+          <w:sz w:val="32"/>
+          <w:szCs w:val="32"/>
+          <w:rtl/>
+          <w:lang w:bidi="fa-IR"/>
+        </w:rPr>
+        <w:t xml:space="preserve">با نوشتن </w:t>
+      </w:r>
+      <w:r>
+        <w:rPr>
+          <w:rFonts w:ascii="XB Roya" w:hAnsi="XB Roya" w:cs="XB Roya" w:hint="cs"/>
+          <w:sz w:val="32"/>
+          <w:szCs w:val="32"/>
+          <w:rtl/>
+          <w:lang w:bidi="fa-IR"/>
+        </w:rPr>
+        <w:t xml:space="preserve">شرط هايي، </w:t>
+      </w:r>
+      <w:r>
+        <w:rPr>
+          <w:rFonts w:ascii="XB Roya" w:hAnsi="XB Roya" w:cs="XB Roya" w:hint="cs"/>
+          <w:sz w:val="32"/>
+          <w:szCs w:val="32"/>
+          <w:rtl/>
+          <w:lang w:bidi="fa-IR"/>
+        </w:rPr>
+        <w:t>شروطي و حقوقي بر يکدگير ايجاد ميکنند</w:t>
+      </w:r>
+      <w:r>
+        <w:rPr>
+          <w:rFonts w:ascii="XB Roya" w:hAnsi="XB Roya" w:cs="XB Roya" w:hint="cs"/>
+          <w:sz w:val="32"/>
+          <w:szCs w:val="32"/>
+          <w:rtl/>
+          <w:lang w:bidi="fa-IR"/>
+        </w:rPr>
+        <w:t xml:space="preserve"> و آنرا امضا ميکنند</w:t>
+      </w:r>
+      <w:r>
+        <w:rPr>
+          <w:rFonts w:ascii="XB Roya" w:hAnsi="XB Roya" w:cs="XB Roya" w:hint="cs"/>
+          <w:sz w:val="32"/>
+          <w:szCs w:val="32"/>
+          <w:rtl/>
+          <w:lang w:bidi="fa-IR"/>
+        </w:rPr>
+        <w:t>.</w:t>
+      </w:r>
+      <w:r>
+        <w:rPr>
+          <w:rFonts w:ascii="XB Roya" w:hAnsi="XB Roya" w:cs="XB Roya" w:hint="cs"/>
+          <w:sz w:val="32"/>
+          <w:szCs w:val="32"/>
+          <w:rtl/>
+          <w:lang w:bidi="fa-IR"/>
+        </w:rPr>
+        <w:t xml:space="preserve"> مثلا من ميگم براي خانومم ماشين بنز ميخرم و امضاش ميکنم که بايد بکنم.</w:t>
+      </w:r>
+    </w:p>
+    <w:p>
+      <w:pPr>
+        <w:bidi/>
+        <w:rPr>
+          <w:rFonts w:ascii="XB Roya" w:hAnsi="XB Roya" w:cs="XB Roya"/>
+          <w:sz w:val="32"/>
+          <w:szCs w:val="32"/>
+          <w:rtl/>
+          <w:lang w:bidi="fa-IR"/>
+        </w:rPr>
+      </w:pPr>
+    </w:p>
+    <w:p>
+      <w:pPr>
+        <w:bidi/>
+        <w:rPr>
+          <w:rFonts w:ascii="XB Roya" w:hAnsi="XB Roya" w:cs="XB Roya"/>
+          <w:b/>
+          <w:bCs/>
+          <w:sz w:val="32"/>
+          <w:szCs w:val="32"/>
+          <w:rtl/>
+          <w:lang w:bidi="fa-IR"/>
+        </w:rPr>
+      </w:pPr>
+      <w:r>
+        <w:rPr>
+          <w:rFonts w:ascii="XB Roya" w:hAnsi="XB Roya" w:cs="XB Roya" w:hint="cs"/>
+          <w:b/>
+          <w:bCs/>
+          <w:sz w:val="32"/>
+          <w:szCs w:val="32"/>
+          <w:rtl/>
+          <w:lang w:bidi="fa-IR"/>
+        </w:rPr>
+        <w:t>در چه شرايطي زن ميتواند حق طلاق را از طرف خودش داشته باشد؟</w:t>
+      </w:r>
+    </w:p>
+    <w:p>
+      <w:pPr>
+        <w:bidi/>
+        <w:rPr>
+          <w:rFonts w:ascii="XB Roya" w:hAnsi="XB Roya" w:cs="XB Roya"/>
+          <w:sz w:val="32"/>
+          <w:szCs w:val="32"/>
+          <w:rtl/>
+          <w:lang w:bidi="fa-IR"/>
+        </w:rPr>
+      </w:pPr>
+      <w:r>
+        <w:rPr>
+          <w:rFonts w:ascii="XB Roya" w:hAnsi="XB Roya" w:cs="XB Roya" w:hint="cs"/>
+          <w:sz w:val="32"/>
+          <w:szCs w:val="32"/>
+          <w:rtl/>
+          <w:lang w:bidi="fa-IR"/>
+        </w:rPr>
+        <w:t xml:space="preserve">در قانون ما شرط حق طلاق، به اراده مرد بستگي دارد، و زماني به زن داده ميشه که، </w:t>
+      </w:r>
+    </w:p>
+    <w:p>
+      <w:pPr>
+        <w:pStyle w:val="ListParagraph"/>
+        <w:numPr>
+          <w:ilvl w:val="0"/>
+          <w:numId w:val="28"/>
+        </w:numPr>
+        <w:bidi/>
+        <w:rPr>
+          <w:rFonts w:ascii="XB Roya" w:hAnsi="XB Roya" w:cs="XB Roya"/>
+          <w:sz w:val="32"/>
+          <w:szCs w:val="32"/>
+          <w:rtl/>
+          <w:lang w:bidi="fa-IR"/>
+        </w:rPr>
+      </w:pPr>
+      <w:r>
+        <w:rPr>
+          <w:rFonts w:ascii="XB Roya" w:hAnsi="XB Roya" w:cs="XB Roya" w:hint="cs"/>
+          <w:sz w:val="32"/>
+          <w:szCs w:val="32"/>
+          <w:rtl/>
+          <w:lang w:bidi="fa-IR"/>
+        </w:rPr>
+        <w:t>از دادگاه اجازه بگيره.</w:t>
+      </w:r>
+    </w:p>
+    <w:p>
+      <w:pPr>
+        <w:pStyle w:val="ListParagraph"/>
+        <w:numPr>
+          <w:ilvl w:val="0"/>
+          <w:numId w:val="28"/>
+        </w:numPr>
+        <w:bidi/>
+        <w:rPr>
+          <w:rFonts w:ascii="XB Roya" w:hAnsi="XB Roya" w:cs="XB Roya"/>
+          <w:sz w:val="32"/>
+          <w:szCs w:val="32"/>
+          <w:rtl/>
+          <w:lang w:bidi="fa-IR"/>
+        </w:rPr>
+      </w:pPr>
+      <w:r>
+        <w:rPr>
+          <w:rFonts w:ascii="XB Roya" w:hAnsi="XB Roya" w:cs="XB Roya" w:hint="cs"/>
+          <w:sz w:val="32"/>
+          <w:szCs w:val="32"/>
+          <w:rtl/>
+          <w:lang w:bidi="fa-IR"/>
+        </w:rPr>
+        <w:t>قانوني که دادگاه مشخص کرده:</w:t>
+      </w:r>
+    </w:p>
+    <w:p>
+      <w:pPr>
+        <w:pStyle w:val="ListParagraph"/>
+        <w:numPr>
+          <w:ilvl w:val="1"/>
+          <w:numId w:val="28"/>
+        </w:numPr>
+        <w:bidi/>
+        <w:rPr>
+          <w:rFonts w:ascii="XB Roya" w:hAnsi="XB Roya" w:cs="XB Roya"/>
+          <w:sz w:val="32"/>
+          <w:szCs w:val="32"/>
+          <w:rtl/>
+          <w:lang w:bidi="fa-IR"/>
+        </w:rPr>
+      </w:pPr>
+      <w:r>
+        <w:rPr>
+          <w:rFonts w:ascii="XB Roya" w:hAnsi="XB Roya" w:cs="XB Roya" w:hint="cs"/>
+          <w:sz w:val="32"/>
+          <w:szCs w:val="32"/>
+          <w:rtl/>
+          <w:lang w:bidi="fa-IR"/>
+        </w:rPr>
+        <w:t>اعتياد</w:t>
+      </w:r>
+    </w:p>
+    <w:p>
+      <w:pPr>
+        <w:pStyle w:val="ListParagraph"/>
+        <w:numPr>
+          <w:ilvl w:val="1"/>
+          <w:numId w:val="28"/>
+        </w:numPr>
+        <w:bidi/>
+        <w:rPr>
+          <w:rFonts w:ascii="XB Roya" w:hAnsi="XB Roya" w:cs="XB Roya"/>
+          <w:sz w:val="32"/>
+          <w:szCs w:val="32"/>
+          <w:rtl/>
+          <w:lang w:bidi="fa-IR"/>
+        </w:rPr>
+      </w:pPr>
+      <w:r>
+        <w:rPr>
+          <w:rFonts w:ascii="XB Roya" w:hAnsi="XB Roya" w:cs="XB Roya" w:hint="cs"/>
+          <w:sz w:val="32"/>
+          <w:szCs w:val="32"/>
+          <w:rtl/>
+          <w:lang w:bidi="fa-IR"/>
+        </w:rPr>
+        <w:t>ترک خانه به مدت شش ماه</w:t>
+      </w:r>
+    </w:p>
+    <w:p>
+      <w:pPr>
+        <w:pStyle w:val="ListParagraph"/>
+        <w:numPr>
+          <w:ilvl w:val="1"/>
+          <w:numId w:val="28"/>
+        </w:numPr>
+        <w:bidi/>
+        <w:rPr>
+          <w:rFonts w:ascii="XB Roya" w:hAnsi="XB Roya" w:cs="XB Roya"/>
+          <w:sz w:val="32"/>
+          <w:szCs w:val="32"/>
+          <w:rtl/>
+          <w:lang w:bidi="fa-IR"/>
+        </w:rPr>
+      </w:pPr>
+      <w:r>
+        <w:rPr>
+          <w:rFonts w:ascii="XB Roya" w:hAnsi="XB Roya" w:cs="XB Roya" w:hint="cs"/>
+          <w:sz w:val="32"/>
+          <w:szCs w:val="32"/>
+          <w:rtl/>
+          <w:lang w:bidi="fa-IR"/>
+        </w:rPr>
+        <w:t xml:space="preserve">سوء معاشرت </w:t>
+      </w:r>
+    </w:p>
+    <w:p>
+      <w:pPr>
+        <w:pStyle w:val="ListParagraph"/>
+        <w:numPr>
+          <w:ilvl w:val="1"/>
+          <w:numId w:val="28"/>
+        </w:numPr>
+        <w:bidi/>
+        <w:rPr>
+          <w:rFonts w:ascii="XB Roya" w:hAnsi="XB Roya" w:cs="XB Roya"/>
+          <w:sz w:val="32"/>
+          <w:szCs w:val="32"/>
+          <w:rtl/>
+          <w:lang w:bidi="fa-IR"/>
+        </w:rPr>
+      </w:pPr>
+      <w:r>
+        <w:rPr>
+          <w:rFonts w:ascii="XB Roya" w:hAnsi="XB Roya" w:cs="XB Roya" w:hint="cs"/>
+          <w:sz w:val="32"/>
+          <w:szCs w:val="32"/>
+          <w:rtl/>
+          <w:lang w:bidi="fa-IR"/>
+        </w:rPr>
+        <w:t xml:space="preserve">حبس </w:t>
+      </w:r>
+    </w:p>
+    <w:p>
+      <w:pPr>
+        <w:pStyle w:val="ListParagraph"/>
+        <w:numPr>
+          <w:ilvl w:val="1"/>
+          <w:numId w:val="28"/>
+        </w:numPr>
+        <w:bidi/>
+        <w:rPr>
+          <w:rFonts w:ascii="XB Roya" w:hAnsi="XB Roya" w:cs="XB Roya"/>
+          <w:sz w:val="32"/>
+          <w:szCs w:val="32"/>
+          <w:rtl/>
+          <w:lang w:bidi="fa-IR"/>
+        </w:rPr>
+      </w:pPr>
+      <w:r>
+        <w:rPr>
+          <w:rFonts w:ascii="XB Roya" w:hAnsi="XB Roya" w:cs="XB Roya" w:hint="cs"/>
+          <w:sz w:val="32"/>
+          <w:szCs w:val="32"/>
+          <w:rtl/>
+          <w:lang w:bidi="fa-IR"/>
+        </w:rPr>
+        <w:t>غيبت</w:t>
+      </w:r>
+    </w:p>
+    <w:p>
+      <w:pPr>
+        <w:bidi/>
+        <w:rPr>
+          <w:rFonts w:ascii="XB Roya" w:hAnsi="XB Roya" w:cs="XB Roya"/>
+          <w:sz w:val="32"/>
+          <w:szCs w:val="32"/>
+          <w:rtl/>
+          <w:lang w:bidi="fa-IR"/>
+        </w:rPr>
+      </w:pPr>
+      <w:r>
+        <w:rPr>
+          <w:rFonts w:ascii="XB Roya" w:hAnsi="XB Roya" w:cs="XB Roya" w:hint="cs"/>
+          <w:sz w:val="32"/>
+          <w:szCs w:val="32"/>
+          <w:rtl/>
+          <w:lang w:bidi="fa-IR"/>
+        </w:rPr>
+        <w:t xml:space="preserve"> </w:t>
+      </w:r>
+    </w:p>
+    <w:p>
+      <w:pPr>
+        <w:bidi/>
+        <w:rPr>
+          <w:rFonts w:ascii="XB Roya" w:hAnsi="XB Roya" w:cs="XB Roya"/>
+          <w:b/>
+          <w:bCs/>
+          <w:sz w:val="32"/>
+          <w:szCs w:val="32"/>
+          <w:rtl/>
+          <w:lang w:bidi="fa-IR"/>
+        </w:rPr>
+      </w:pPr>
+      <w:r>
+        <w:rPr>
+          <w:rFonts w:ascii="XB Roya" w:hAnsi="XB Roya" w:cs="XB Roya" w:hint="cs"/>
+          <w:b/>
+          <w:bCs/>
+          <w:sz w:val="32"/>
+          <w:szCs w:val="32"/>
+          <w:rtl/>
+          <w:lang w:bidi="fa-IR"/>
+        </w:rPr>
+        <w:t>حقوق اختصاصي مردان در برابر زنان چيست؟</w:t>
+      </w:r>
+    </w:p>
+    <w:p>
+      <w:pPr>
+        <w:pStyle w:val="ListParagraph"/>
+        <w:numPr>
+          <w:ilvl w:val="0"/>
+          <w:numId w:val="29"/>
+        </w:numPr>
+        <w:bidi/>
+        <w:rPr>
+          <w:rFonts w:ascii="XB Roya" w:hAnsi="XB Roya" w:cs="XB Roya"/>
+          <w:sz w:val="32"/>
+          <w:szCs w:val="32"/>
+          <w:rtl/>
+          <w:lang w:bidi="fa-IR"/>
+        </w:rPr>
+      </w:pPr>
+      <w:r>
+        <w:rPr>
+          <w:rFonts w:ascii="XB Roya" w:hAnsi="XB Roya" w:cs="XB Roya" w:hint="cs"/>
+          <w:sz w:val="32"/>
+          <w:szCs w:val="32"/>
+          <w:rtl/>
+          <w:lang w:bidi="fa-IR"/>
+        </w:rPr>
+        <w:t>منبع اشتغال زن، اجبار به کار کردن زن نکنه.</w:t>
+      </w:r>
+    </w:p>
+    <w:p>
+      <w:pPr>
+        <w:pStyle w:val="ListParagraph"/>
+        <w:numPr>
+          <w:ilvl w:val="0"/>
+          <w:numId w:val="29"/>
+        </w:numPr>
+        <w:bidi/>
+        <w:rPr>
+          <w:rFonts w:ascii="XB Roya" w:hAnsi="XB Roya" w:cs="XB Roya"/>
+          <w:sz w:val="32"/>
+          <w:szCs w:val="32"/>
+          <w:rtl/>
+          <w:lang w:bidi="fa-IR"/>
+        </w:rPr>
+      </w:pPr>
+      <w:r>
+        <w:rPr>
+          <w:rFonts w:ascii="XB Roya" w:hAnsi="XB Roya" w:cs="XB Roya" w:hint="cs"/>
+          <w:sz w:val="32"/>
+          <w:szCs w:val="32"/>
+          <w:rtl/>
+          <w:lang w:bidi="fa-IR"/>
+        </w:rPr>
+        <w:t xml:space="preserve">مديريت خانواده </w:t>
+      </w:r>
+    </w:p>
+    <w:p>
+      <w:pPr>
+        <w:pStyle w:val="ListParagraph"/>
+        <w:numPr>
+          <w:ilvl w:val="0"/>
+          <w:numId w:val="29"/>
+        </w:numPr>
+        <w:bidi/>
+        <w:rPr>
+          <w:rFonts w:ascii="XB Roya" w:hAnsi="XB Roya" w:cs="XB Roya"/>
+          <w:sz w:val="32"/>
+          <w:szCs w:val="32"/>
+          <w:lang w:bidi="fa-IR"/>
+        </w:rPr>
+      </w:pPr>
+      <w:r>
+        <w:rPr>
+          <w:rFonts w:ascii="XB Roya" w:hAnsi="XB Roya" w:cs="XB Roya" w:hint="cs"/>
+          <w:sz w:val="32"/>
+          <w:szCs w:val="32"/>
+          <w:rtl/>
+          <w:lang w:bidi="fa-IR"/>
+        </w:rPr>
+        <w:t>ارضاي جنسي از طريق مشروع</w:t>
+      </w:r>
+    </w:p>
+    <w:p>
+      <w:pPr>
+        <w:pStyle w:val="ListParagraph"/>
+        <w:numPr>
+          <w:ilvl w:val="0"/>
+          <w:numId w:val="29"/>
+        </w:numPr>
+        <w:bidi/>
+        <w:rPr>
+          <w:rFonts w:ascii="XB Roya" w:hAnsi="XB Roya" w:cs="XB Roya"/>
+          <w:sz w:val="32"/>
+          <w:szCs w:val="32"/>
+          <w:rtl/>
+          <w:lang w:bidi="fa-IR"/>
+        </w:rPr>
+      </w:pPr>
+      <w:r>
+        <w:rPr>
+          <w:rFonts w:ascii="XB Roya" w:hAnsi="XB Roya" w:cs="XB Roya" w:hint="cs"/>
+          <w:sz w:val="32"/>
+          <w:szCs w:val="32"/>
+          <w:rtl/>
+          <w:lang w:bidi="fa-IR"/>
+        </w:rPr>
+        <w:t xml:space="preserve">ولايت </w:t>
+      </w:r>
+    </w:p>
+    <w:p>
+      <w:pPr>
+        <w:bidi/>
+        <w:rPr>
+          <w:rFonts w:ascii="XB Roya" w:hAnsi="XB Roya" w:cs="XB Roya"/>
+          <w:sz w:val="32"/>
+          <w:szCs w:val="32"/>
+          <w:rtl/>
+          <w:lang w:bidi="fa-IR"/>
+        </w:rPr>
+      </w:pPr>
+    </w:p>
+    <w:p>
+      <w:pPr>
+        <w:bidi/>
+        <w:rPr>
+          <w:rFonts w:ascii="XB Roya" w:hAnsi="XB Roya" w:cs="XB Roya"/>
+          <w:b/>
+          <w:bCs/>
+          <w:sz w:val="32"/>
+          <w:szCs w:val="32"/>
+          <w:rtl/>
+          <w:lang w:bidi="fa-IR"/>
+        </w:rPr>
+      </w:pPr>
+      <w:r>
+        <w:rPr>
+          <w:rFonts w:ascii="XB Roya" w:hAnsi="XB Roya" w:cs="XB Roya" w:hint="cs"/>
+          <w:b/>
+          <w:bCs/>
+          <w:sz w:val="32"/>
+          <w:szCs w:val="32"/>
+          <w:rtl/>
+          <w:lang w:bidi="fa-IR"/>
+        </w:rPr>
+        <w:t>حقوق اختصاصي زنان در برابر مردان چيست؟</w:t>
+      </w:r>
+    </w:p>
+    <w:p>
+      <w:pPr>
+        <w:pStyle w:val="ListParagraph"/>
+        <w:numPr>
+          <w:ilvl w:val="0"/>
+          <w:numId w:val="30"/>
+        </w:numPr>
+        <w:bidi/>
+        <w:rPr>
+          <w:rFonts w:ascii="XB Roya" w:hAnsi="XB Roya" w:cs="XB Roya"/>
+          <w:sz w:val="32"/>
+          <w:szCs w:val="32"/>
+          <w:lang w:bidi="fa-IR"/>
+        </w:rPr>
+      </w:pPr>
+      <w:r>
+        <w:rPr>
+          <w:rFonts w:ascii="XB Roya" w:hAnsi="XB Roya" w:cs="XB Roya" w:hint="cs"/>
+          <w:sz w:val="32"/>
+          <w:szCs w:val="32"/>
+          <w:rtl/>
+          <w:lang w:bidi="fa-IR"/>
+        </w:rPr>
+        <w:t>حق هم</w:t>
+      </w:r>
+      <w:r>
+        <w:rPr>
+          <w:rFonts w:ascii="XB Roya" w:hAnsi="XB Roya" w:cs="XB Roya"/>
+          <w:sz w:val="32"/>
+          <w:szCs w:val="32"/>
+          <w:rtl/>
+          <w:lang w:bidi="fa-IR"/>
+        </w:rPr>
+        <w:softHyphen/>
+      </w:r>
+      <w:r>
+        <w:rPr>
+          <w:rFonts w:ascii="XB Roya" w:hAnsi="XB Roya" w:cs="XB Roya" w:hint="cs"/>
+          <w:sz w:val="32"/>
+          <w:szCs w:val="32"/>
+          <w:rtl/>
+          <w:lang w:bidi="fa-IR"/>
+        </w:rPr>
+        <w:t>بستري رو نسبت به شوهرش داشته باشه</w:t>
+      </w:r>
+    </w:p>
+    <w:p>
+      <w:pPr>
+        <w:pStyle w:val="ListParagraph"/>
+        <w:numPr>
+          <w:ilvl w:val="0"/>
+          <w:numId w:val="30"/>
+        </w:numPr>
+        <w:bidi/>
+        <w:rPr>
+          <w:rFonts w:ascii="XB Roya" w:hAnsi="XB Roya" w:cs="XB Roya"/>
+          <w:sz w:val="32"/>
+          <w:szCs w:val="32"/>
+          <w:rtl/>
+          <w:lang w:bidi="fa-IR"/>
+        </w:rPr>
+      </w:pPr>
+      <w:r>
+        <w:rPr>
+          <w:rFonts w:ascii="XB Roya" w:hAnsi="XB Roya" w:cs="XB Roya" w:hint="cs"/>
+          <w:sz w:val="32"/>
+          <w:szCs w:val="32"/>
+          <w:rtl/>
+          <w:lang w:bidi="fa-IR"/>
+        </w:rPr>
+        <w:t>حق نفقه</w:t>
+      </w:r>
+    </w:p>
+    <w:p>
+      <w:pPr>
+        <w:bidi/>
+        <w:rPr>
+          <w:rFonts w:ascii="XB Roya" w:hAnsi="XB Roya" w:cs="XB Roya"/>
+          <w:sz w:val="32"/>
+          <w:szCs w:val="32"/>
+          <w:rtl/>
+          <w:lang w:bidi="fa-IR"/>
+        </w:rPr>
+      </w:pPr>
+    </w:p>
+    <w:p>
+      <w:pPr>
+        <w:bidi/>
+        <w:rPr>
+          <w:rFonts w:ascii="XB Roya" w:hAnsi="XB Roya" w:cs="XB Roya"/>
+          <w:b/>
+          <w:bCs/>
+          <w:sz w:val="32"/>
+          <w:szCs w:val="32"/>
+          <w:rtl/>
+          <w:lang w:bidi="fa-IR"/>
+        </w:rPr>
+      </w:pPr>
+      <w:r>
+        <w:rPr>
+          <w:rFonts w:ascii="XB Roya" w:hAnsi="XB Roya" w:cs="XB Roya" w:hint="cs"/>
+          <w:b/>
+          <w:bCs/>
+          <w:sz w:val="32"/>
+          <w:szCs w:val="32"/>
+          <w:rtl/>
+          <w:lang w:bidi="fa-IR"/>
+        </w:rPr>
+        <w:t>نفقه چيست؟</w:t>
+      </w:r>
+    </w:p>
+    <w:p>
+      <w:pPr>
+        <w:bidi/>
+        <w:rPr>
+          <w:rFonts w:ascii="XB Roya" w:hAnsi="XB Roya" w:cs="XB Roya"/>
+          <w:sz w:val="32"/>
+          <w:szCs w:val="32"/>
+          <w:rtl/>
+          <w:lang w:bidi="fa-IR"/>
+        </w:rPr>
+      </w:pPr>
+      <w:r>
+        <w:rPr>
+          <w:rFonts w:ascii="XB Roya" w:hAnsi="XB Roya" w:cs="XB Roya" w:hint="cs"/>
+          <w:sz w:val="32"/>
+          <w:szCs w:val="32"/>
+          <w:rtl/>
+          <w:lang w:bidi="fa-IR"/>
+        </w:rPr>
+        <w:t>مخارج متعارفي که شوهر بايد به همسرش بده. اينکه مبلغ و اندازش چي باشه به وضعيت زن بستگي داره</w:t>
+      </w:r>
+    </w:p>
+    <w:p>
+      <w:pPr>
+        <w:bidi/>
+        <w:rPr>
+          <w:rFonts w:ascii="XB Roya" w:hAnsi="XB Roya" w:cs="XB Roya"/>
+          <w:sz w:val="32"/>
+          <w:szCs w:val="32"/>
+          <w:rtl/>
+          <w:lang w:bidi="fa-IR"/>
+        </w:rPr>
+      </w:pPr>
+    </w:p>
+    <w:p>
+      <w:pPr>
+        <w:bidi/>
+        <w:rPr>
+          <w:rFonts w:ascii="XB Roya" w:hAnsi="XB Roya" w:cs="XB Roya"/>
+          <w:b/>
+          <w:bCs/>
+          <w:sz w:val="32"/>
+          <w:szCs w:val="32"/>
+          <w:rtl/>
+          <w:lang w:bidi="fa-IR"/>
+        </w:rPr>
+      </w:pPr>
+      <w:r>
+        <w:rPr>
+          <w:rFonts w:ascii="XB Roya" w:hAnsi="XB Roya" w:cs="XB Roya" w:hint="cs"/>
+          <w:b/>
+          <w:bCs/>
+          <w:sz w:val="32"/>
+          <w:szCs w:val="32"/>
+          <w:rtl/>
+          <w:lang w:bidi="fa-IR"/>
+        </w:rPr>
+        <w:t>مهريه و اهميت آن چيست؟</w:t>
+      </w:r>
+    </w:p>
+    <w:p>
+      <w:pPr>
+        <w:bidi/>
+        <w:rPr>
+          <w:rFonts w:ascii="XB Roya" w:hAnsi="XB Roya" w:cs="XB Roya"/>
+          <w:sz w:val="32"/>
+          <w:szCs w:val="32"/>
+          <w:rtl/>
+          <w:lang w:bidi="fa-IR"/>
+        </w:rPr>
+      </w:pPr>
+      <w:r>
+        <w:rPr>
+          <w:rFonts w:ascii="XB Roya" w:hAnsi="XB Roya" w:cs="XB Roya" w:hint="cs"/>
+          <w:sz w:val="32"/>
+          <w:szCs w:val="32"/>
+          <w:rtl/>
+          <w:lang w:bidi="fa-IR"/>
+        </w:rPr>
+        <w:t>مهريه از مهر مي آيد که مرد پس از ازدواجش به زنش ميپردازد. نوعي دي</w:t>
+      </w:r>
+      <w:r>
+        <w:rPr>
+          <w:rFonts w:ascii="XB Roya" w:hAnsi="XB Roya" w:cs="XB Roya" w:hint="cs"/>
+          <w:sz w:val="32"/>
+          <w:szCs w:val="32"/>
+          <w:rtl/>
+          <w:lang w:bidi="fa-IR"/>
+        </w:rPr>
+        <w:t>ي</w:t>
+      </w:r>
+      <w:r>
+        <w:rPr>
+          <w:rFonts w:ascii="XB Roya" w:hAnsi="XB Roya" w:cs="XB Roya" w:hint="cs"/>
+          <w:sz w:val="32"/>
+          <w:szCs w:val="32"/>
+          <w:rtl/>
+          <w:lang w:bidi="fa-IR"/>
+        </w:rPr>
+        <w:t>ن است</w:t>
+      </w:r>
+      <w:r>
+        <w:rPr>
+          <w:rFonts w:ascii="XB Roya" w:hAnsi="XB Roya" w:cs="XB Roya" w:hint="cs"/>
+          <w:sz w:val="32"/>
+          <w:szCs w:val="32"/>
+          <w:rtl/>
+          <w:lang w:bidi="fa-IR"/>
+        </w:rPr>
+        <w:t>، که از نظر روان شناختي اهميت داره چرا که کسي را که دوست داريم خرجي داره</w:t>
+      </w:r>
+      <w:r>
+        <w:rPr>
+          <w:rFonts w:ascii="XB Roya" w:hAnsi="XB Roya" w:cs="XB Roya" w:hint="cs"/>
+          <w:sz w:val="32"/>
+          <w:szCs w:val="32"/>
+          <w:rtl/>
+          <w:lang w:bidi="fa-IR"/>
+        </w:rPr>
+        <w:t xml:space="preserve">. </w:t>
+      </w:r>
+    </w:p>
+    <w:p>
+      <w:pPr>
+        <w:bidi/>
+        <w:rPr>
+          <w:rFonts w:ascii="XB Roya" w:hAnsi="XB Roya" w:cs="XB Roya"/>
+          <w:sz w:val="32"/>
+          <w:szCs w:val="32"/>
+          <w:rtl/>
+          <w:lang w:bidi="fa-IR"/>
+        </w:rPr>
+      </w:pPr>
+    </w:p>
+    <w:p>
+      <w:pPr>
+        <w:bidi/>
+        <w:rPr>
+          <w:rFonts w:ascii="XB Roya" w:hAnsi="XB Roya" w:cs="XB Roya"/>
+          <w:b/>
+          <w:bCs/>
+          <w:sz w:val="32"/>
+          <w:szCs w:val="32"/>
+          <w:rtl/>
+          <w:lang w:bidi="fa-IR"/>
+        </w:rPr>
+      </w:pPr>
+      <w:r>
+        <w:rPr>
+          <w:rFonts w:ascii="XB Roya" w:hAnsi="XB Roya" w:cs="XB Roya" w:hint="cs"/>
+          <w:b/>
+          <w:bCs/>
+          <w:sz w:val="32"/>
+          <w:szCs w:val="32"/>
+          <w:rtl/>
+          <w:lang w:bidi="fa-IR"/>
+        </w:rPr>
+        <w:t>قوانين مربوط به مهريه را بنويسيد؟</w:t>
+      </w:r>
+    </w:p>
+    <w:p>
+      <w:pPr>
+        <w:bidi/>
+        <w:rPr>
+          <w:rFonts w:ascii="XB Roya" w:hAnsi="XB Roya" w:cs="XB Roya"/>
+          <w:sz w:val="32"/>
+          <w:szCs w:val="32"/>
+          <w:rtl/>
+          <w:lang w:bidi="fa-IR"/>
+        </w:rPr>
+      </w:pPr>
+      <w:r>
+        <w:rPr>
+          <w:rFonts w:ascii="XB Roya" w:hAnsi="XB Roya" w:cs="XB Roya" w:hint="cs"/>
+          <w:sz w:val="32"/>
+          <w:szCs w:val="32"/>
+          <w:rtl/>
+          <w:lang w:bidi="fa-IR"/>
+        </w:rPr>
+        <w:t>عندالمطالبه است، يعني هر موقع که زن از شوهرش بخواهد بايد مهريه را بپردازد. بيشتر از 110 سکه بهار آزادي باشه از نظر قانون و مجازات اسلامي قابل پرداخت نيست</w:t>
+      </w:r>
+      <w:r>
+        <w:rPr>
+          <w:rFonts w:ascii="XB Roya" w:hAnsi="XB Roya" w:cs="XB Roya" w:hint="cs"/>
+          <w:sz w:val="32"/>
+          <w:szCs w:val="32"/>
+          <w:rtl/>
+          <w:lang w:bidi="fa-IR"/>
+        </w:rPr>
+        <w:t>.</w:t>
+      </w:r>
+    </w:p>
+    <w:p>
+      <w:pPr>
+        <w:bidi/>
+        <w:rPr>
+          <w:rFonts w:ascii="XB Roya" w:hAnsi="XB Roya" w:cs="XB Roya"/>
+          <w:sz w:val="32"/>
+          <w:szCs w:val="32"/>
+          <w:lang w:bidi="fa-IR"/>
+        </w:rPr>
+      </w:pPr>
+    </w:p>
+    <w:p>
+      <w:pPr>
+        <w:bidi/>
+        <w:rPr>
+          <w:rFonts w:ascii="XB Roya" w:hAnsi="XB Roya" w:cs="XB Roya"/>
+          <w:sz w:val="32"/>
+          <w:szCs w:val="32"/>
+          <w:rtl/>
+          <w:lang w:bidi="fa-IR"/>
+        </w:rPr>
+      </w:pPr>
+      <w:r>
+        <w:rPr>
+          <w:rFonts w:ascii="XB Roya" w:hAnsi="XB Roya" w:cs="XB Roya" w:hint="cs"/>
+          <w:sz w:val="32"/>
+          <w:szCs w:val="32"/>
+          <w:rtl/>
+          <w:lang w:bidi="fa-IR"/>
+        </w:rPr>
+        <w:t>درک درستي از زندگي ندارد</w:t>
+      </w:r>
+    </w:p>
+    <w:p>
+      <w:pPr>
+        <w:bidi/>
+        <w:rPr>
+          <w:rFonts w:ascii="XB Roya" w:hAnsi="XB Roya" w:cs="XB Roya"/>
+          <w:sz w:val="32"/>
+          <w:szCs w:val="32"/>
+          <w:rtl/>
+          <w:lang w:bidi="fa-IR"/>
+        </w:rPr>
+      </w:pPr>
+    </w:p>
+    <w:p>
+      <w:pPr>
+        <w:bidi/>
+        <w:rPr>
+          <w:rFonts w:ascii="XB Roya" w:hAnsi="XB Roya" w:cs="XB Roya"/>
+          <w:sz w:val="32"/>
+          <w:szCs w:val="32"/>
+          <w:lang w:bidi="fa-IR"/>
+        </w:rPr>
+      </w:pPr>
+    </w:p>
+    <w:p>
+      <w:pPr>
+        <w:bidi/>
+        <w:rPr>
+          <w:rFonts w:ascii="XB Roya" w:hAnsi="XB Roya" w:cs="XB Roya"/>
+          <w:b/>
+          <w:bCs/>
+          <w:sz w:val="32"/>
+          <w:szCs w:val="32"/>
+          <w:rtl/>
+          <w:lang w:bidi="fa-IR"/>
+        </w:rPr>
+      </w:pPr>
+      <w:r>
+        <w:rPr>
+          <w:rFonts w:ascii="XB Roya" w:hAnsi="XB Roya" w:cs="XB Roya" w:hint="cs"/>
+          <w:b/>
+          <w:bCs/>
+          <w:sz w:val="32"/>
+          <w:szCs w:val="32"/>
+          <w:rtl/>
+          <w:lang w:bidi="fa-IR"/>
+        </w:rPr>
+        <w:t xml:space="preserve">خانواده در عصر معاصر اسيب هاي زيادي داره (از غرب اومده* مانند، </w:t>
+      </w:r>
+    </w:p>
+    <w:p>
+      <w:pPr>
+        <w:bidi/>
+        <w:rPr>
+          <w:rFonts w:ascii="XB Roya" w:hAnsi="XB Roya" w:cs="XB Roya"/>
+          <w:sz w:val="32"/>
+          <w:szCs w:val="32"/>
+          <w:rtl/>
+          <w:lang w:bidi="fa-IR"/>
+        </w:rPr>
+      </w:pPr>
+      <w:r>
+        <w:rPr>
+          <w:rFonts w:ascii="XB Roya" w:hAnsi="XB Roya" w:cs="XB Roya" w:hint="cs"/>
+          <w:sz w:val="32"/>
+          <w:szCs w:val="32"/>
+          <w:rtl/>
+          <w:lang w:bidi="fa-IR"/>
+        </w:rPr>
+        <w:t xml:space="preserve">گسترش روابط جنسي لذتگرا </w:t>
+      </w:r>
+    </w:p>
+    <w:p>
+      <w:pPr>
+        <w:bidi/>
+        <w:rPr>
+          <w:rFonts w:ascii="XB Roya" w:hAnsi="XB Roya" w:cs="XB Roya"/>
+          <w:sz w:val="32"/>
+          <w:szCs w:val="32"/>
+          <w:rtl/>
+          <w:lang w:bidi="fa-IR"/>
+        </w:rPr>
+      </w:pPr>
+      <w:r>
+        <w:rPr>
+          <w:rFonts w:ascii="XB Roya" w:hAnsi="XB Roya" w:cs="XB Roya" w:hint="cs"/>
+          <w:sz w:val="32"/>
+          <w:szCs w:val="32"/>
+          <w:rtl/>
+          <w:lang w:bidi="fa-IR"/>
+        </w:rPr>
+        <w:t>همجنس گرايي</w:t>
+      </w:r>
+    </w:p>
+    <w:p>
+      <w:pPr>
+        <w:bidi/>
+        <w:rPr>
+          <w:rFonts w:ascii="XB Roya" w:hAnsi="XB Roya" w:cs="XB Roya"/>
+          <w:sz w:val="32"/>
+          <w:szCs w:val="32"/>
+          <w:rtl/>
+          <w:lang w:bidi="fa-IR"/>
+        </w:rPr>
+      </w:pPr>
+      <w:r>
+        <w:rPr>
+          <w:rFonts w:ascii="XB Roya" w:hAnsi="XB Roya" w:cs="XB Roya" w:hint="cs"/>
+          <w:sz w:val="32"/>
+          <w:szCs w:val="32"/>
+          <w:rtl/>
+          <w:lang w:bidi="fa-IR"/>
+        </w:rPr>
+        <w:t>آمار افزايش طلاق</w:t>
+      </w:r>
+    </w:p>
+    <w:p>
+      <w:pPr>
+        <w:bidi/>
+        <w:rPr>
+          <w:rFonts w:ascii="XB Roya" w:hAnsi="XB Roya" w:cs="XB Roya"/>
+          <w:sz w:val="32"/>
+          <w:szCs w:val="32"/>
+          <w:rtl/>
+          <w:lang w:bidi="fa-IR"/>
+        </w:rPr>
+      </w:pPr>
+      <w:r>
+        <w:rPr>
+          <w:rFonts w:ascii="XB Roya" w:hAnsi="XB Roya" w:cs="XB Roya" w:hint="cs"/>
+          <w:sz w:val="32"/>
+          <w:szCs w:val="32"/>
+          <w:rtl/>
+          <w:lang w:bidi="fa-IR"/>
+        </w:rPr>
+        <w:t>ازدواج سفيد</w:t>
+      </w:r>
+    </w:p>
+    <w:p>
+      <w:pPr>
+        <w:bidi/>
+        <w:rPr>
+          <w:rFonts w:ascii="XB Roya" w:hAnsi="XB Roya" w:cs="XB Roya"/>
+          <w:sz w:val="32"/>
+          <w:szCs w:val="32"/>
+          <w:rtl/>
+          <w:lang w:bidi="fa-IR"/>
+        </w:rPr>
+      </w:pPr>
+      <w:r>
+        <w:rPr>
+          <w:rFonts w:ascii="XB Roya" w:hAnsi="XB Roya" w:cs="XB Roya" w:hint="cs"/>
+          <w:sz w:val="32"/>
+          <w:szCs w:val="32"/>
+          <w:rtl/>
+          <w:lang w:bidi="fa-IR"/>
+        </w:rPr>
+        <w:t>افزايش سالمندان تنها و از بين رفتن منزلت کهن سالان</w:t>
+      </w:r>
+    </w:p>
+    <w:p>
+      <w:pPr>
+        <w:bidi/>
+        <w:rPr>
+          <w:rFonts w:ascii="XB Roya" w:hAnsi="XB Roya" w:cs="XB Roya"/>
+          <w:sz w:val="32"/>
+          <w:szCs w:val="32"/>
+          <w:rtl/>
+          <w:lang w:bidi="fa-IR"/>
+        </w:rPr>
+      </w:pPr>
+      <w:r>
+        <w:rPr>
+          <w:rFonts w:ascii="XB Roya" w:hAnsi="XB Roya" w:cs="XB Roya" w:hint="cs"/>
+          <w:sz w:val="32"/>
+          <w:szCs w:val="32"/>
+          <w:rtl/>
+          <w:lang w:bidi="fa-IR"/>
+        </w:rPr>
+        <w:t>فرزند سالاري</w:t>
+      </w:r>
+    </w:p>
+    <w:p>
+      <w:pPr>
+        <w:pStyle w:val="ListParagraph"/>
+        <w:numPr>
+          <w:ilvl w:val="0"/>
+          <w:numId w:val="31"/>
+        </w:numPr>
+        <w:bidi/>
+        <w:rPr>
+          <w:rFonts w:ascii="XB Roya" w:hAnsi="XB Roya" w:cs="XB Roya"/>
+          <w:sz w:val="32"/>
+          <w:szCs w:val="32"/>
+          <w:rtl/>
+          <w:lang w:bidi="fa-IR"/>
+        </w:rPr>
+      </w:pPr>
+      <w:r>
+        <w:rPr>
+          <w:rFonts w:ascii="XB Roya" w:hAnsi="XB Roya" w:cs="XB Roya" w:hint="cs"/>
+          <w:sz w:val="32"/>
+          <w:szCs w:val="32"/>
+          <w:rtl/>
+          <w:lang w:bidi="fa-IR"/>
+        </w:rPr>
+        <w:t>افزايش سن ازدواج و مجرد زيستي</w:t>
+      </w:r>
+    </w:p>
+    <w:p>
+      <w:pPr>
+        <w:pStyle w:val="ListParagraph"/>
+        <w:numPr>
+          <w:ilvl w:val="0"/>
+          <w:numId w:val="31"/>
+        </w:numPr>
+        <w:bidi/>
+        <w:rPr>
+          <w:rFonts w:ascii="XB Roya" w:hAnsi="XB Roya" w:cs="XB Roya"/>
+          <w:sz w:val="32"/>
+          <w:szCs w:val="32"/>
+          <w:rtl/>
+          <w:lang w:bidi="fa-IR"/>
+        </w:rPr>
+      </w:pPr>
+      <w:r>
+        <w:rPr>
+          <w:rFonts w:ascii="XB Roya" w:hAnsi="XB Roya" w:cs="XB Roya" w:hint="cs"/>
+          <w:sz w:val="32"/>
+          <w:szCs w:val="32"/>
+          <w:rtl/>
+          <w:lang w:bidi="fa-IR"/>
+        </w:rPr>
+        <w:t>اختلاف خانودانگي</w:t>
+      </w:r>
+    </w:p>
+    <w:p>
+      <w:pPr>
+        <w:pStyle w:val="ListParagraph"/>
+        <w:numPr>
+          <w:ilvl w:val="0"/>
+          <w:numId w:val="31"/>
+        </w:numPr>
+        <w:bidi/>
+        <w:rPr>
+          <w:rFonts w:ascii="XB Roya" w:hAnsi="XB Roya" w:cs="XB Roya"/>
+          <w:sz w:val="32"/>
+          <w:szCs w:val="32"/>
+          <w:lang w:bidi="fa-IR"/>
+        </w:rPr>
+      </w:pPr>
+      <w:r>
+        <w:rPr>
+          <w:rFonts w:ascii="XB Roya" w:hAnsi="XB Roya" w:cs="XB Roya" w:hint="cs"/>
+          <w:sz w:val="32"/>
+          <w:szCs w:val="32"/>
+          <w:rtl/>
+          <w:lang w:bidi="fa-IR"/>
+        </w:rPr>
+        <w:t>ضعف کارآمدي خانواده</w:t>
+      </w:r>
+    </w:p>
+    <w:p>
+      <w:pPr>
+        <w:pStyle w:val="ListParagraph"/>
+        <w:numPr>
+          <w:ilvl w:val="0"/>
+          <w:numId w:val="31"/>
+        </w:numPr>
+        <w:bidi/>
+        <w:rPr>
+          <w:rFonts w:ascii="XB Roya" w:hAnsi="XB Roya" w:cs="XB Roya"/>
+          <w:sz w:val="32"/>
+          <w:szCs w:val="32"/>
+          <w:lang w:bidi="fa-IR"/>
+        </w:rPr>
+      </w:pPr>
+      <w:r>
+        <w:rPr>
+          <w:rFonts w:ascii="XB Roya" w:hAnsi="XB Roya" w:cs="XB Roya" w:hint="cs"/>
+          <w:sz w:val="32"/>
+          <w:szCs w:val="32"/>
+          <w:rtl/>
+          <w:lang w:bidi="fa-IR"/>
+        </w:rPr>
+        <w:t>استفاده از ماهواره و اينترنت</w:t>
+      </w:r>
+    </w:p>
+    <w:p>
+      <w:pPr>
+        <w:bidi/>
+        <w:rPr>
+          <w:rFonts w:ascii="XB Roya" w:hAnsi="XB Roya" w:cs="XB Roya"/>
+          <w:sz w:val="32"/>
+          <w:szCs w:val="32"/>
+          <w:rtl/>
+          <w:lang w:bidi="fa-IR"/>
+        </w:rPr>
+      </w:pPr>
+    </w:p>
+    <w:p>
+      <w:pPr>
+        <w:bidi/>
+        <w:rPr>
+          <w:rFonts w:ascii="XB Roya" w:hAnsi="XB Roya" w:cs="XB Roya"/>
+          <w:b/>
+          <w:bCs/>
+          <w:sz w:val="32"/>
+          <w:szCs w:val="32"/>
+          <w:rtl/>
+          <w:lang w:bidi="fa-IR"/>
+        </w:rPr>
+      </w:pPr>
+      <w:r>
+        <w:rPr>
+          <w:rFonts w:ascii="XB Roya" w:hAnsi="XB Roya" w:cs="XB Roya" w:hint="cs"/>
+          <w:b/>
+          <w:bCs/>
+          <w:sz w:val="32"/>
+          <w:szCs w:val="32"/>
+          <w:rtl/>
+          <w:lang w:bidi="fa-IR"/>
+        </w:rPr>
+        <w:t>معايب استفاده از تلفن همراه</w:t>
+      </w:r>
+    </w:p>
+    <w:p>
+      <w:pPr>
+        <w:bidi/>
+        <w:rPr>
+          <w:rFonts w:ascii="XB Roya" w:hAnsi="XB Roya" w:cs="XB Roya"/>
+          <w:sz w:val="32"/>
+          <w:szCs w:val="32"/>
+          <w:rtl/>
+          <w:lang w:bidi="fa-IR"/>
+        </w:rPr>
+      </w:pPr>
+      <w:r>
+        <w:rPr>
+          <w:rFonts w:ascii="XB Roya" w:hAnsi="XB Roya" w:cs="XB Roya" w:hint="cs"/>
+          <w:sz w:val="32"/>
+          <w:szCs w:val="32"/>
+          <w:rtl/>
+          <w:lang w:bidi="fa-IR"/>
+        </w:rPr>
+        <w:t>بينايي</w:t>
+      </w:r>
+    </w:p>
+    <w:p>
+      <w:pPr>
+        <w:bidi/>
+        <w:rPr>
+          <w:rFonts w:ascii="XB Roya" w:hAnsi="XB Roya" w:cs="XB Roya"/>
+          <w:sz w:val="32"/>
+          <w:szCs w:val="32"/>
+          <w:rtl/>
+          <w:lang w:bidi="fa-IR"/>
+        </w:rPr>
+      </w:pPr>
+      <w:r>
+        <w:rPr>
+          <w:rFonts w:ascii="XB Roya" w:hAnsi="XB Roya" w:cs="XB Roya" w:hint="cs"/>
+          <w:sz w:val="32"/>
+          <w:szCs w:val="32"/>
+          <w:rtl/>
+          <w:lang w:bidi="fa-IR"/>
+        </w:rPr>
+        <w:t>عدم کنترل فرزندان</w:t>
+      </w:r>
+    </w:p>
+    <w:p>
+      <w:pPr>
+        <w:bidi/>
+        <w:rPr>
+          <w:rFonts w:ascii="XB Roya" w:hAnsi="XB Roya" w:cs="XB Roya"/>
+          <w:sz w:val="32"/>
+          <w:szCs w:val="32"/>
+          <w:rtl/>
+          <w:lang w:bidi="fa-IR"/>
+        </w:rPr>
+      </w:pPr>
+    </w:p>
+    <w:p>
+      <w:pPr>
+        <w:bidi/>
+        <w:rPr>
+          <w:rFonts w:ascii="XB Roya" w:hAnsi="XB Roya" w:cs="XB Roya"/>
+          <w:sz w:val="32"/>
+          <w:szCs w:val="32"/>
+          <w:rtl/>
+          <w:lang w:bidi="fa-IR"/>
+        </w:rPr>
+      </w:pPr>
+      <w:r>
+        <w:rPr>
+          <w:rFonts w:ascii="XB Roya" w:hAnsi="XB Roya" w:cs="XB Roya" w:hint="cs"/>
+          <w:sz w:val="32"/>
+          <w:szCs w:val="32"/>
+          <w:rtl/>
+          <w:lang w:bidi="fa-IR"/>
+        </w:rPr>
+        <w:t>رفع آسيب ها</w:t>
+      </w:r>
+    </w:p>
+    <w:p>
+      <w:pPr>
+        <w:bidi/>
+        <w:rPr>
+          <w:rFonts w:ascii="XB Roya" w:hAnsi="XB Roya" w:cs="XB Roya"/>
+          <w:sz w:val="32"/>
+          <w:szCs w:val="32"/>
+          <w:rtl/>
+          <w:lang w:bidi="fa-IR"/>
+        </w:rPr>
+      </w:pPr>
+      <w:r>
+        <w:rPr>
+          <w:rFonts w:ascii="XB Roya" w:hAnsi="XB Roya" w:cs="XB Roya" w:hint="cs"/>
+          <w:sz w:val="32"/>
+          <w:szCs w:val="32"/>
+          <w:rtl/>
+          <w:lang w:bidi="fa-IR"/>
+        </w:rPr>
+        <w:t>مديريت خشم</w:t>
+      </w:r>
+    </w:p>
+    <w:p>
+      <w:pPr>
+        <w:bidi/>
+        <w:rPr>
+          <w:rFonts w:ascii="XB Roya" w:hAnsi="XB Roya" w:cs="XB Roya"/>
+          <w:sz w:val="32"/>
+          <w:szCs w:val="32"/>
+          <w:rtl/>
+          <w:lang w:bidi="fa-IR"/>
+        </w:rPr>
+      </w:pPr>
+      <w:r>
+        <w:rPr>
+          <w:rFonts w:ascii="XB Roya" w:hAnsi="XB Roya" w:cs="XB Roya" w:hint="cs"/>
+          <w:sz w:val="32"/>
+          <w:szCs w:val="32"/>
+          <w:rtl/>
+          <w:lang w:bidi="fa-IR"/>
+        </w:rPr>
+        <w:t xml:space="preserve">مديريت حل مسئله </w:t>
+      </w:r>
+    </w:p>
+    <w:p>
+      <w:pPr>
+        <w:bidi/>
+        <w:rPr>
+          <w:rFonts w:ascii="XB Roya" w:hAnsi="XB Roya" w:cs="XB Roya"/>
+          <w:sz w:val="32"/>
+          <w:szCs w:val="32"/>
+          <w:rtl/>
+          <w:lang w:bidi="fa-IR"/>
+        </w:rPr>
+      </w:pPr>
+    </w:p>
+    <w:p>
+      <w:pPr>
+        <w:bidi/>
+        <w:rPr>
+          <w:rFonts w:ascii="XB Roya" w:hAnsi="XB Roya" w:cs="XB Roya"/>
+          <w:sz w:val="32"/>
+          <w:szCs w:val="32"/>
+          <w:rtl/>
+          <w:lang w:bidi="fa-IR"/>
+        </w:rPr>
+      </w:pPr>
+    </w:p>
+    <w:p>
+      <w:pPr>
+        <w:bidi/>
+        <w:rPr>
+          <w:rFonts w:ascii="XB Roya" w:hAnsi="XB Roya" w:cs="XB Roya"/>
+          <w:sz w:val="32"/>
+          <w:szCs w:val="32"/>
+          <w:rtl/>
+          <w:lang w:bidi="fa-IR"/>
+        </w:rPr>
+      </w:pPr>
+      <w:r>
+        <w:rPr>
+          <w:rFonts w:ascii="XB Roya" w:hAnsi="XB Roya" w:cs="XB Roya" w:hint="cs"/>
+          <w:sz w:val="32"/>
+          <w:szCs w:val="32"/>
+          <w:rtl/>
+          <w:lang w:bidi="fa-IR"/>
+        </w:rPr>
+        <w:t>ابتداي خشم ديوانگي</w:t>
+      </w:r>
+    </w:p>
+    <w:p>
+      <w:pPr>
+        <w:bidi/>
+        <w:rPr>
+          <w:rFonts w:ascii="XB Roya" w:hAnsi="XB Roya" w:cs="XB Roya"/>
+          <w:sz w:val="32"/>
+          <w:szCs w:val="32"/>
+          <w:rtl/>
+          <w:lang w:bidi="fa-IR"/>
+        </w:rPr>
+      </w:pPr>
+      <w:r>
+        <w:rPr>
+          <w:rFonts w:ascii="XB Roya" w:hAnsi="XB Roya" w:cs="XB Roya" w:hint="cs"/>
+          <w:sz w:val="32"/>
+          <w:szCs w:val="32"/>
+          <w:rtl/>
+          <w:lang w:bidi="fa-IR"/>
+        </w:rPr>
+        <w:t>پايان خشم پشيماني</w:t>
+      </w:r>
+    </w:p>
+    <w:p>
+      <w:pPr>
+        <w:bidi/>
+        <w:rPr>
+          <w:rFonts w:ascii="XB Roya" w:hAnsi="XB Roya" w:cs="XB Roya"/>
+          <w:sz w:val="32"/>
+          <w:szCs w:val="32"/>
+          <w:rtl/>
+          <w:lang w:bidi="fa-IR"/>
+        </w:rPr>
+      </w:pPr>
+    </w:p>
+    <w:p>
+      <w:pPr>
+        <w:bidi/>
+        <w:rPr>
+          <w:rFonts w:ascii="XB Roya" w:hAnsi="XB Roya" w:cs="XB Roya" w:hint="cs"/>
+          <w:b/>
+          <w:bCs/>
+          <w:sz w:val="32"/>
+          <w:szCs w:val="32"/>
+          <w:lang w:bidi="fa-IR"/>
+        </w:rPr>
+      </w:pPr>
+      <w:r>
+        <w:rPr>
+          <w:rFonts w:ascii="XB Roya" w:hAnsi="XB Roya" w:cs="XB Roya" w:hint="cs"/>
+          <w:b/>
+          <w:bCs/>
+          <w:sz w:val="32"/>
+          <w:szCs w:val="32"/>
+          <w:rtl/>
+          <w:lang w:bidi="fa-IR"/>
+        </w:rPr>
+        <w:t xml:space="preserve">مراحل حل مسئله </w:t>
+      </w:r>
+    </w:p>
+    <w:p>
+      <w:pPr>
+        <w:bidi/>
+        <w:rPr>
+          <w:rFonts w:ascii="XB Roya" w:hAnsi="XB Roya" w:cs="XB Roya"/>
+          <w:sz w:val="32"/>
+          <w:szCs w:val="32"/>
+          <w:rtl/>
+          <w:lang w:bidi="fa-IR"/>
+        </w:rPr>
+      </w:pPr>
+      <w:r>
+        <w:rPr>
+          <w:rFonts w:ascii="XB Roya" w:hAnsi="XB Roya" w:cs="XB Roya" w:hint="cs"/>
+          <w:sz w:val="32"/>
+          <w:szCs w:val="32"/>
+          <w:rtl/>
+          <w:lang w:bidi="fa-IR"/>
+        </w:rPr>
+        <w:t>تعریف مسئله</w:t>
+      </w:r>
+    </w:p>
+    <w:p>
+      <w:pPr>
+        <w:bidi/>
+        <w:rPr>
+          <w:rFonts w:ascii="XB Roya" w:hAnsi="XB Roya" w:cs="XB Roya"/>
+          <w:sz w:val="32"/>
+          <w:szCs w:val="32"/>
+          <w:rtl/>
+          <w:lang w:bidi="fa-IR"/>
+        </w:rPr>
+      </w:pPr>
+      <w:r>
+        <w:rPr>
+          <w:rFonts w:ascii="XB Roya" w:hAnsi="XB Roya" w:cs="XB Roya" w:hint="cs"/>
+          <w:sz w:val="32"/>
+          <w:szCs w:val="32"/>
+          <w:rtl/>
+          <w:lang w:bidi="fa-IR"/>
+        </w:rPr>
+        <w:t>هدف مسئله چیست</w:t>
+      </w:r>
+    </w:p>
+    <w:p>
+      <w:pPr>
+        <w:bidi/>
+        <w:rPr>
+          <w:rFonts w:ascii="XB Roya" w:hAnsi="XB Roya" w:cs="XB Roya"/>
+          <w:sz w:val="32"/>
+          <w:szCs w:val="32"/>
+          <w:rtl/>
+          <w:lang w:bidi="fa-IR"/>
+        </w:rPr>
+      </w:pPr>
+      <w:r>
+        <w:rPr>
+          <w:rFonts w:ascii="XB Roya" w:hAnsi="XB Roya" w:cs="XB Roya" w:hint="cs"/>
+          <w:sz w:val="32"/>
+          <w:szCs w:val="32"/>
+          <w:rtl/>
+          <w:lang w:bidi="fa-IR"/>
+        </w:rPr>
+        <w:t xml:space="preserve">راه حل </w:t>
+      </w:r>
+    </w:p>
+    <w:p>
+      <w:pPr>
+        <w:bidi/>
+        <w:rPr>
+          <w:rFonts w:ascii="XB Roya" w:hAnsi="XB Roya" w:cs="XB Roya"/>
+          <w:sz w:val="32"/>
+          <w:szCs w:val="32"/>
+          <w:rtl/>
+          <w:lang w:bidi="fa-IR"/>
+        </w:rPr>
+      </w:pPr>
+      <w:r>
+        <w:rPr>
+          <w:rFonts w:ascii="XB Roya" w:hAnsi="XB Roya" w:cs="XB Roya" w:hint="cs"/>
+          <w:sz w:val="32"/>
+          <w:szCs w:val="32"/>
+          <w:rtl/>
+          <w:lang w:bidi="fa-IR"/>
+        </w:rPr>
+        <w:t xml:space="preserve">ارزیابی </w:t>
+      </w:r>
+    </w:p>
+    <w:p>
+      <w:pPr>
+        <w:bidi/>
+        <w:rPr>
+          <w:rFonts w:ascii="XB Roya" w:hAnsi="XB Roya" w:cs="XB Roya"/>
+          <w:sz w:val="32"/>
+          <w:szCs w:val="32"/>
+          <w:rtl/>
+          <w:lang w:bidi="fa-IR"/>
+        </w:rPr>
+      </w:pPr>
+      <w:r>
+        <w:rPr>
+          <w:rFonts w:ascii="XB Roya" w:hAnsi="XB Roya" w:cs="XB Roya" w:hint="cs"/>
+          <w:sz w:val="32"/>
+          <w:szCs w:val="32"/>
+          <w:rtl/>
+          <w:lang w:bidi="fa-IR"/>
+        </w:rPr>
+        <w:t xml:space="preserve">یاری طلبی از خدا </w:t>
+      </w:r>
+    </w:p>
+    <w:p>
+      <w:pPr>
+        <w:bidi/>
+        <w:rPr>
+          <w:rFonts w:ascii="XB Roya" w:hAnsi="XB Roya" w:cs="XB Roya"/>
+          <w:sz w:val="32"/>
+          <w:szCs w:val="32"/>
+          <w:rtl/>
+          <w:lang w:bidi="fa-IR"/>
+        </w:rPr>
+      </w:pPr>
+    </w:p>
+    <w:p>
+      <w:pPr>
+        <w:bidi/>
+        <w:rPr>
+          <w:rFonts w:ascii="XB Roya" w:hAnsi="XB Roya" w:cs="XB Roya"/>
+          <w:b/>
+          <w:bCs/>
+          <w:sz w:val="32"/>
+          <w:szCs w:val="32"/>
+          <w:rtl/>
+          <w:lang w:bidi="fa-IR"/>
+        </w:rPr>
+      </w:pPr>
+      <w:r>
+        <w:rPr>
+          <w:rFonts w:ascii="XB Roya" w:hAnsi="XB Roya" w:cs="XB Roya" w:hint="cs"/>
+          <w:b/>
+          <w:bCs/>
+          <w:sz w:val="32"/>
+          <w:szCs w:val="32"/>
+          <w:rtl/>
+          <w:lang w:bidi="fa-IR"/>
+        </w:rPr>
+        <w:t>سطح دشواري مشکلات چيست؟</w:t>
+      </w:r>
+    </w:p>
+    <w:p>
+      <w:pPr>
+        <w:pStyle w:val="ListParagraph"/>
+        <w:numPr>
+          <w:ilvl w:val="0"/>
+          <w:numId w:val="32"/>
+        </w:numPr>
+        <w:bidi/>
+        <w:rPr>
+          <w:rFonts w:ascii="XB Roya" w:hAnsi="XB Roya" w:cs="XB Roya"/>
+          <w:sz w:val="32"/>
+          <w:szCs w:val="32"/>
+          <w:rtl/>
+          <w:lang w:bidi="fa-IR"/>
+        </w:rPr>
+      </w:pPr>
+      <w:r>
+        <w:rPr>
+          <w:rFonts w:ascii="XB Roya" w:hAnsi="XB Roya" w:cs="XB Roya" w:hint="cs"/>
+          <w:sz w:val="32"/>
+          <w:szCs w:val="32"/>
+          <w:rtl/>
+          <w:lang w:bidi="fa-IR"/>
+        </w:rPr>
+        <w:t xml:space="preserve">ابتدايي ترين، مسئله شدن، </w:t>
+      </w:r>
+    </w:p>
+    <w:p>
+      <w:pPr>
+        <w:pStyle w:val="ListParagraph"/>
+        <w:numPr>
+          <w:ilvl w:val="0"/>
+          <w:numId w:val="32"/>
+        </w:numPr>
+        <w:bidi/>
+        <w:rPr>
+          <w:rFonts w:ascii="XB Roya" w:hAnsi="XB Roya" w:cs="XB Roya"/>
+          <w:sz w:val="32"/>
+          <w:szCs w:val="32"/>
+          <w:rtl/>
+          <w:lang w:bidi="fa-IR"/>
+        </w:rPr>
+      </w:pPr>
+      <w:r>
+        <w:rPr>
+          <w:rFonts w:ascii="XB Roya" w:hAnsi="XB Roya" w:cs="XB Roya" w:hint="cs"/>
+          <w:sz w:val="32"/>
+          <w:szCs w:val="32"/>
+          <w:rtl/>
+          <w:lang w:bidi="fa-IR"/>
+        </w:rPr>
+        <w:t>سطح بعدي اگه حل نشه ميشه مشکل</w:t>
+      </w:r>
+    </w:p>
+    <w:p>
+      <w:pPr>
+        <w:pStyle w:val="ListParagraph"/>
+        <w:numPr>
+          <w:ilvl w:val="0"/>
+          <w:numId w:val="32"/>
+        </w:numPr>
+        <w:bidi/>
+        <w:rPr>
+          <w:rFonts w:ascii="XB Roya" w:hAnsi="XB Roya" w:cs="XB Roya"/>
+          <w:sz w:val="32"/>
+          <w:szCs w:val="32"/>
+          <w:rtl/>
+          <w:lang w:bidi="fa-IR"/>
+        </w:rPr>
+      </w:pPr>
+      <w:r>
+        <w:rPr>
+          <w:rFonts w:ascii="XB Roya" w:hAnsi="XB Roya" w:cs="XB Roya" w:hint="cs"/>
+          <w:sz w:val="32"/>
+          <w:szCs w:val="32"/>
+          <w:rtl/>
+          <w:lang w:bidi="fa-IR"/>
+        </w:rPr>
+        <w:t>اگه مشکل حل نشه ميشه معضل</w:t>
+      </w:r>
+    </w:p>
+    <w:p>
+      <w:pPr>
+        <w:pStyle w:val="ListParagraph"/>
+        <w:numPr>
+          <w:ilvl w:val="0"/>
+          <w:numId w:val="32"/>
+        </w:numPr>
+        <w:bidi/>
+        <w:rPr>
+          <w:rFonts w:ascii="XB Roya" w:hAnsi="XB Roya" w:cs="XB Roya"/>
+          <w:sz w:val="32"/>
+          <w:szCs w:val="32"/>
+          <w:rtl/>
+          <w:lang w:bidi="fa-IR"/>
+        </w:rPr>
+      </w:pPr>
+      <w:r>
+        <w:rPr>
+          <w:rFonts w:ascii="XB Roya" w:hAnsi="XB Roya" w:cs="XB Roya" w:hint="cs"/>
+          <w:sz w:val="32"/>
+          <w:szCs w:val="32"/>
+          <w:rtl/>
+          <w:lang w:bidi="fa-IR"/>
+        </w:rPr>
+        <w:t>اگه معضل حل نشه ميشه بحران</w:t>
+      </w:r>
+    </w:p>
+    <w:p>
+      <w:pPr>
+        <w:bidi/>
+        <w:rPr>
+          <w:rFonts w:ascii="XB Roya" w:hAnsi="XB Roya" w:cs="XB Roya"/>
+          <w:sz w:val="32"/>
+          <w:szCs w:val="32"/>
+          <w:rtl/>
+          <w:lang w:bidi="fa-IR"/>
+        </w:rPr>
+      </w:pPr>
+    </w:p>
+    <w:p>
+      <w:pPr>
+        <w:bidi/>
+        <w:rPr>
+          <w:rFonts w:ascii="XB Roya" w:hAnsi="XB Roya" w:cs="XB Roya"/>
+          <w:sz w:val="32"/>
+          <w:szCs w:val="32"/>
+          <w:rtl/>
+          <w:lang w:bidi="fa-IR"/>
+        </w:rPr>
+      </w:pPr>
+    </w:p>
+    <w:p>
+      <w:pPr>
+        <w:bidi/>
+        <w:rPr>
+          <w:rFonts w:ascii="XB Roya" w:hAnsi="XB Roya" w:cs="XB Roya"/>
+          <w:sz w:val="32"/>
+          <w:szCs w:val="32"/>
+          <w:rtl/>
+          <w:lang w:bidi="fa-IR"/>
+        </w:rPr>
+      </w:pPr>
+    </w:p>
+    <w:p>
+      <w:pPr>
+        <w:bidi/>
+        <w:rPr>
+          <w:rFonts w:ascii="XB Roya" w:hAnsi="XB Roya" w:cs="XB Roya"/>
+          <w:sz w:val="32"/>
+          <w:szCs w:val="32"/>
+          <w:lang w:bidi="fa-IR"/>
+        </w:rPr>
+      </w:pPr>
+    </w:p>
+    <w:p>
+      <w:pPr>
+        <w:bidi/>
+        <w:rPr>
+          <w:rFonts w:ascii="XB Roya" w:hAnsi="XB Roya" w:cs="XB Roya"/>
+          <w:sz w:val="32"/>
+          <w:szCs w:val="32"/>
+          <w:lang w:bidi="fa-IR"/>
+        </w:rPr>
+      </w:pPr>
+    </w:p>
+    <w:p>
+      <w:pPr>
+        <w:bidi/>
+        <w:rPr>
+          <w:rFonts w:ascii="XB Roya" w:hAnsi="XB Roya" w:cs="XB Roya"/>
+          <w:sz w:val="32"/>
+          <w:szCs w:val="32"/>
+          <w:lang w:bidi="fa-IR"/>
+        </w:rPr>
+      </w:pPr>
+    </w:p>
+    <w:p>
+      <w:pPr>
+        <w:bidi/>
+        <w:rPr>
+          <w:rFonts w:ascii="XB Roya" w:hAnsi="XB Roya" w:cs="XB Roya"/>
+          <w:sz w:val="32"/>
+          <w:szCs w:val="32"/>
+          <w:lang w:bidi="fa-IR"/>
+        </w:rPr>
+      </w:pPr>
+    </w:p>
+    <w:p>
+      <w:pPr>
+        <w:bidi/>
+        <w:rPr>
+          <w:rFonts w:ascii="XB Roya" w:hAnsi="XB Roya" w:cs="XB Roya"/>
+          <w:sz w:val="32"/>
+          <w:szCs w:val="32"/>
+          <w:lang w:bidi="fa-IR"/>
+        </w:rPr>
+      </w:pPr>
+    </w:p>
+    <w:p>
+      <w:pPr>
+        <w:bidi/>
+        <w:rPr>
+          <w:rFonts w:ascii="XB Roya" w:hAnsi="XB Roya" w:cs="XB Roya"/>
+          <w:sz w:val="32"/>
+          <w:szCs w:val="32"/>
+          <w:lang w:bidi="fa-IR"/>
+        </w:rPr>
+      </w:pPr>
+    </w:p>
+    <w:p>
+      <w:pPr>
+        <w:bidi/>
+        <w:rPr>
+          <w:rFonts w:ascii="XB Roya" w:hAnsi="XB Roya" w:cs="XB Roya"/>
+          <w:sz w:val="32"/>
+          <w:szCs w:val="32"/>
+          <w:lang w:bidi="fa-IR"/>
+        </w:rPr>
+      </w:pPr>
+    </w:p>
+    <w:p>
+      <w:pPr>
+        <w:bidi/>
+        <w:rPr>
+          <w:rFonts w:ascii="XB Roya" w:hAnsi="XB Roya" w:cs="XB Roya"/>
+          <w:sz w:val="32"/>
+          <w:szCs w:val="32"/>
+          <w:lang w:bidi="fa-IR"/>
+        </w:rPr>
+      </w:pPr>
+    </w:p>
+    <w:p>
+      <w:pPr>
+        <w:bidi/>
+        <w:rPr>
+          <w:rFonts w:ascii="XB Roya" w:hAnsi="XB Roya" w:cs="XB Roya"/>
+          <w:sz w:val="32"/>
+          <w:szCs w:val="32"/>
+          <w:lang w:bidi="fa-IR"/>
+        </w:rPr>
+      </w:pPr>
+    </w:p>
+    <w:p>
+      <w:pPr>
+        <w:bidi/>
+        <w:rPr>
+          <w:rFonts w:ascii="XB Roya" w:hAnsi="XB Roya" w:cs="XB Roya"/>
+          <w:sz w:val="32"/>
+          <w:szCs w:val="32"/>
+          <w:lang w:bidi="fa-IR"/>
+        </w:rPr>
+      </w:pPr>
     </w:p>
     <w:p>
       <w:pPr>
@@ -9020,6 +11979,119 @@
     </w:lvl>
   </w:abstractNum>
   <w:abstractNum w:abstractNumId="1" w15:restartNumberingAfterBreak="0">
+    <w:nsid w:val="02663BCA"/>
+    <w:multiLevelType w:val="hybridMultilevel"/>
+    <w:tmpl w:val="F96A12E6"/>
+    <w:lvl w:ilvl="0" w:tplc="04090001">
+      <w:start w:val="1"/>
+      <w:numFmt w:val="bullet"/>
+      <w:lvlText w:val=""/>
+      <w:lvlJc w:val="left"/>
+      <w:pPr>
+        <w:ind w:left="720" w:hanging="360"/>
+      </w:pPr>
+      <w:rPr>
+        <w:rFonts w:ascii="Symbol" w:hAnsi="Symbol" w:hint="default"/>
+      </w:rPr>
+    </w:lvl>
+    <w:lvl w:ilvl="1" w:tplc="04090003" w:tentative="1">
+      <w:start w:val="1"/>
+      <w:numFmt w:val="bullet"/>
+      <w:lvlText w:val="o"/>
+      <w:lvlJc w:val="left"/>
+      <w:pPr>
+        <w:ind w:left="1440" w:hanging="360"/>
+      </w:pPr>
+      <w:rPr>
+        <w:rFonts w:ascii="Courier New" w:hAnsi="Courier New" w:cs="Courier New" w:hint="default"/>
+      </w:rPr>
+    </w:lvl>
+    <w:lvl w:ilvl="2" w:tplc="04090005" w:tentative="1">
+      <w:start w:val="1"/>
+      <w:numFmt w:val="bullet"/>
+      <w:lvlText w:val=""/>
+      <w:lvlJc w:val="left"/>
+      <w:pPr>
+        <w:ind w:left="2160" w:hanging="360"/>
+      </w:pPr>
+      <w:rPr>
+        <w:rFonts w:ascii="Wingdings" w:hAnsi="Wingdings" w:hint="default"/>
+      </w:rPr>
+    </w:lvl>
+    <w:lvl w:ilvl="3" w:tplc="04090001" w:tentative="1">
+      <w:start w:val="1"/>
+      <w:numFmt w:val="bullet"/>
+      <w:lvlText w:val=""/>
+      <w:lvlJc w:val="left"/>
+      <w:pPr>
+        <w:ind w:left="2880" w:hanging="360"/>
+      </w:pPr>
+      <w:rPr>
+        <w:rFonts w:ascii="Symbol" w:hAnsi="Symbol" w:hint="default"/>
+      </w:rPr>
+    </w:lvl>
+    <w:lvl w:ilvl="4" w:tplc="04090003" w:tentative="1">
+      <w:start w:val="1"/>
+      <w:numFmt w:val="bullet"/>
+      <w:lvlText w:val="o"/>
+      <w:lvlJc w:val="left"/>
+      <w:pPr>
+        <w:ind w:left="3600" w:hanging="360"/>
+      </w:pPr>
+      <w:rPr>
+        <w:rFonts w:ascii="Courier New" w:hAnsi="Courier New" w:cs="Courier New" w:hint="default"/>
+      </w:rPr>
+    </w:lvl>
+    <w:lvl w:ilvl="5" w:tplc="04090005" w:tentative="1">
+      <w:start w:val="1"/>
+      <w:numFmt w:val="bullet"/>
+      <w:lvlText w:val=""/>
+      <w:lvlJc w:val="left"/>
+      <w:pPr>
+        <w:ind w:left="4320" w:hanging="360"/>
+      </w:pPr>
+      <w:rPr>
+        <w:rFonts w:ascii="Wingdings" w:hAnsi="Wingdings" w:hint="default"/>
+      </w:rPr>
+    </w:lvl>
+    <w:lvl w:ilvl="6" w:tplc="04090001" w:tentative="1">
+      <w:start w:val="1"/>
+      <w:numFmt w:val="bullet"/>
+      <w:lvlText w:val=""/>
+      <w:lvlJc w:val="left"/>
+      <w:pPr>
+        <w:ind w:left="5040" w:hanging="360"/>
+      </w:pPr>
+      <w:rPr>
+        <w:rFonts w:ascii="Symbol" w:hAnsi="Symbol" w:hint="default"/>
+      </w:rPr>
+    </w:lvl>
+    <w:lvl w:ilvl="7" w:tplc="04090003" w:tentative="1">
+      <w:start w:val="1"/>
+      <w:numFmt w:val="bullet"/>
+      <w:lvlText w:val="o"/>
+      <w:lvlJc w:val="left"/>
+      <w:pPr>
+        <w:ind w:left="5760" w:hanging="360"/>
+      </w:pPr>
+      <w:rPr>
+        <w:rFonts w:ascii="Courier New" w:hAnsi="Courier New" w:cs="Courier New" w:hint="default"/>
+      </w:rPr>
+    </w:lvl>
+    <w:lvl w:ilvl="8" w:tplc="04090005" w:tentative="1">
+      <w:start w:val="1"/>
+      <w:numFmt w:val="bullet"/>
+      <w:lvlText w:val=""/>
+      <w:lvlJc w:val="left"/>
+      <w:pPr>
+        <w:ind w:left="6480" w:hanging="360"/>
+      </w:pPr>
+      <w:rPr>
+        <w:rFonts w:ascii="Wingdings" w:hAnsi="Wingdings" w:hint="default"/>
+      </w:rPr>
+    </w:lvl>
+  </w:abstractNum>
+  <w:abstractNum w:abstractNumId="2" w15:restartNumberingAfterBreak="0">
     <w:nsid w:val="0A5219CB"/>
     <w:multiLevelType w:val="hybridMultilevel"/>
     <w:tmpl w:val="60028362"/>
@@ -9105,7 +12177,7 @@
       </w:pPr>
     </w:lvl>
   </w:abstractNum>
-  <w:abstractNum w:abstractNumId="2" w15:restartNumberingAfterBreak="0">
+  <w:abstractNum w:abstractNumId="3" w15:restartNumberingAfterBreak="0">
     <w:nsid w:val="0BC071F7"/>
     <w:multiLevelType w:val="hybridMultilevel"/>
     <w:tmpl w:val="8C3095D4"/>
@@ -9194,7 +12266,120 @@
       </w:pPr>
     </w:lvl>
   </w:abstractNum>
-  <w:abstractNum w:abstractNumId="3" w15:restartNumberingAfterBreak="0">
+  <w:abstractNum w:abstractNumId="4" w15:restartNumberingAfterBreak="0">
+    <w:nsid w:val="0C513E1A"/>
+    <w:multiLevelType w:val="hybridMultilevel"/>
+    <w:tmpl w:val="7AB87666"/>
+    <w:lvl w:ilvl="0" w:tplc="04090001">
+      <w:start w:val="1"/>
+      <w:numFmt w:val="bullet"/>
+      <w:lvlText w:val=""/>
+      <w:lvlJc w:val="left"/>
+      <w:pPr>
+        <w:ind w:left="720" w:hanging="360"/>
+      </w:pPr>
+      <w:rPr>
+        <w:rFonts w:ascii="Symbol" w:hAnsi="Symbol" w:hint="default"/>
+      </w:rPr>
+    </w:lvl>
+    <w:lvl w:ilvl="1" w:tplc="04090003" w:tentative="1">
+      <w:start w:val="1"/>
+      <w:numFmt w:val="bullet"/>
+      <w:lvlText w:val="o"/>
+      <w:lvlJc w:val="left"/>
+      <w:pPr>
+        <w:ind w:left="1440" w:hanging="360"/>
+      </w:pPr>
+      <w:rPr>
+        <w:rFonts w:ascii="Courier New" w:hAnsi="Courier New" w:cs="Courier New" w:hint="default"/>
+      </w:rPr>
+    </w:lvl>
+    <w:lvl w:ilvl="2" w:tplc="04090005" w:tentative="1">
+      <w:start w:val="1"/>
+      <w:numFmt w:val="bullet"/>
+      <w:lvlText w:val=""/>
+      <w:lvlJc w:val="left"/>
+      <w:pPr>
+        <w:ind w:left="2160" w:hanging="360"/>
+      </w:pPr>
+      <w:rPr>
+        <w:rFonts w:ascii="Wingdings" w:hAnsi="Wingdings" w:hint="default"/>
+      </w:rPr>
+    </w:lvl>
+    <w:lvl w:ilvl="3" w:tplc="04090001" w:tentative="1">
+      <w:start w:val="1"/>
+      <w:numFmt w:val="bullet"/>
+      <w:lvlText w:val=""/>
+      <w:lvlJc w:val="left"/>
+      <w:pPr>
+        <w:ind w:left="2880" w:hanging="360"/>
+      </w:pPr>
+      <w:rPr>
+        <w:rFonts w:ascii="Symbol" w:hAnsi="Symbol" w:hint="default"/>
+      </w:rPr>
+    </w:lvl>
+    <w:lvl w:ilvl="4" w:tplc="04090003" w:tentative="1">
+      <w:start w:val="1"/>
+      <w:numFmt w:val="bullet"/>
+      <w:lvlText w:val="o"/>
+      <w:lvlJc w:val="left"/>
+      <w:pPr>
+        <w:ind w:left="3600" w:hanging="360"/>
+      </w:pPr>
+      <w:rPr>
+        <w:rFonts w:ascii="Courier New" w:hAnsi="Courier New" w:cs="Courier New" w:hint="default"/>
+      </w:rPr>
+    </w:lvl>
+    <w:lvl w:ilvl="5" w:tplc="04090005" w:tentative="1">
+      <w:start w:val="1"/>
+      <w:numFmt w:val="bullet"/>
+      <w:lvlText w:val=""/>
+      <w:lvlJc w:val="left"/>
+      <w:pPr>
+        <w:ind w:left="4320" w:hanging="360"/>
+      </w:pPr>
+      <w:rPr>
+        <w:rFonts w:ascii="Wingdings" w:hAnsi="Wingdings" w:hint="default"/>
+      </w:rPr>
+    </w:lvl>
+    <w:lvl w:ilvl="6" w:tplc="04090001" w:tentative="1">
+      <w:start w:val="1"/>
+      <w:numFmt w:val="bullet"/>
+      <w:lvlText w:val=""/>
+      <w:lvlJc w:val="left"/>
+      <w:pPr>
+        <w:ind w:left="5040" w:hanging="360"/>
+      </w:pPr>
+      <w:rPr>
+        <w:rFonts w:ascii="Symbol" w:hAnsi="Symbol" w:hint="default"/>
+      </w:rPr>
+    </w:lvl>
+    <w:lvl w:ilvl="7" w:tplc="04090003" w:tentative="1">
+      <w:start w:val="1"/>
+      <w:numFmt w:val="bullet"/>
+      <w:lvlText w:val="o"/>
+      <w:lvlJc w:val="left"/>
+      <w:pPr>
+        <w:ind w:left="5760" w:hanging="360"/>
+      </w:pPr>
+      <w:rPr>
+        <w:rFonts w:ascii="Courier New" w:hAnsi="Courier New" w:cs="Courier New" w:hint="default"/>
+      </w:rPr>
+    </w:lvl>
+    <w:lvl w:ilvl="8" w:tplc="04090005" w:tentative="1">
+      <w:start w:val="1"/>
+      <w:numFmt w:val="bullet"/>
+      <w:lvlText w:val=""/>
+      <w:lvlJc w:val="left"/>
+      <w:pPr>
+        <w:ind w:left="6480" w:hanging="360"/>
+      </w:pPr>
+      <w:rPr>
+        <w:rFonts w:ascii="Wingdings" w:hAnsi="Wingdings" w:hint="default"/>
+      </w:rPr>
+    </w:lvl>
+  </w:abstractNum>
+  <w:abstractNum w:abstractNumId="5" w15:restartNumberingAfterBreak="0">
     <w:nsid w:val="0DC61190"/>
     <w:multiLevelType w:val="hybridMultilevel"/>
     <w:tmpl w:val="DE3E7284"/>
@@ -9283,7 +12468,7 @@
       </w:pPr>
     </w:lvl>
   </w:abstractNum>
-  <w:abstractNum w:abstractNumId="4" w15:restartNumberingAfterBreak="0">
+  <w:abstractNum w:abstractNumId="6" w15:restartNumberingAfterBreak="0">
     <w:nsid w:val="126E3586"/>
     <w:multiLevelType w:val="hybridMultilevel"/>
     <w:tmpl w:val="1DBE5E4E"/>
@@ -9372,7 +12557,120 @@
       </w:pPr>
     </w:lvl>
   </w:abstractNum>
-  <w:abstractNum w:abstractNumId="5" w15:restartNumberingAfterBreak="0">
+  <w:abstractNum w:abstractNumId="7" w15:restartNumberingAfterBreak="0">
+    <w:nsid w:val="12C2609D"/>
+    <w:multiLevelType w:val="hybridMultilevel"/>
+    <w:tmpl w:val="70C6C3F8"/>
+    <w:lvl w:ilvl="0" w:tplc="04090001">
+      <w:start w:val="1"/>
+      <w:numFmt w:val="bullet"/>
+      <w:lvlText w:val=""/>
+      <w:lvlJc w:val="left"/>
+      <w:pPr>
+        <w:ind w:left="720" w:hanging="360"/>
+      </w:pPr>
+      <w:rPr>
+        <w:rFonts w:ascii="Symbol" w:hAnsi="Symbol" w:hint="default"/>
+      </w:rPr>
+    </w:lvl>
+    <w:lvl w:ilvl="1" w:tplc="04090003" w:tentative="1">
+      <w:start w:val="1"/>
+      <w:numFmt w:val="bullet"/>
+      <w:lvlText w:val="o"/>
+      <w:lvlJc w:val="left"/>
+      <w:pPr>
+        <w:ind w:left="1440" w:hanging="360"/>
+      </w:pPr>
+      <w:rPr>
+        <w:rFonts w:ascii="Courier New" w:hAnsi="Courier New" w:cs="Courier New" w:hint="default"/>
+      </w:rPr>
+    </w:lvl>
+    <w:lvl w:ilvl="2" w:tplc="04090005" w:tentative="1">
+      <w:start w:val="1"/>
+      <w:numFmt w:val="bullet"/>
+      <w:lvlText w:val=""/>
+      <w:lvlJc w:val="left"/>
+      <w:pPr>
+        <w:ind w:left="2160" w:hanging="360"/>
+      </w:pPr>
+      <w:rPr>
+        <w:rFonts w:ascii="Wingdings" w:hAnsi="Wingdings" w:hint="default"/>
+      </w:rPr>
+    </w:lvl>
+    <w:lvl w:ilvl="3" w:tplc="04090001" w:tentative="1">
+      <w:start w:val="1"/>
+      <w:numFmt w:val="bullet"/>
+      <w:lvlText w:val=""/>
+      <w:lvlJc w:val="left"/>
+      <w:pPr>
+        <w:ind w:left="2880" w:hanging="360"/>
+      </w:pPr>
+      <w:rPr>
+        <w:rFonts w:ascii="Symbol" w:hAnsi="Symbol" w:hint="default"/>
+      </w:rPr>
+    </w:lvl>
+    <w:lvl w:ilvl="4" w:tplc="04090003" w:tentative="1">
+      <w:start w:val="1"/>
+      <w:numFmt w:val="bullet"/>
+      <w:lvlText w:val="o"/>
+      <w:lvlJc w:val="left"/>
+      <w:pPr>
+        <w:ind w:left="3600" w:hanging="360"/>
+      </w:pPr>
+      <w:rPr>
+        <w:rFonts w:ascii="Courier New" w:hAnsi="Courier New" w:cs="Courier New" w:hint="default"/>
+      </w:rPr>
+    </w:lvl>
+    <w:lvl w:ilvl="5" w:tplc="04090005" w:tentative="1">
+      <w:start w:val="1"/>
+      <w:numFmt w:val="bullet"/>
+      <w:lvlText w:val=""/>
+      <w:lvlJc w:val="left"/>
+      <w:pPr>
+        <w:ind w:left="4320" w:hanging="360"/>
+      </w:pPr>
+      <w:rPr>
+        <w:rFonts w:ascii="Wingdings" w:hAnsi="Wingdings" w:hint="default"/>
+      </w:rPr>
+    </w:lvl>
+    <w:lvl w:ilvl="6" w:tplc="04090001" w:tentative="1">
+      <w:start w:val="1"/>
+      <w:numFmt w:val="bullet"/>
+      <w:lvlText w:val=""/>
+      <w:lvlJc w:val="left"/>
+      <w:pPr>
+        <w:ind w:left="5040" w:hanging="360"/>
+      </w:pPr>
+      <w:rPr>
+        <w:rFonts w:ascii="Symbol" w:hAnsi="Symbol" w:hint="default"/>
+      </w:rPr>
+    </w:lvl>
+    <w:lvl w:ilvl="7" w:tplc="04090003" w:tentative="1">
+      <w:start w:val="1"/>
+      <w:numFmt w:val="bullet"/>
+      <w:lvlText w:val="o"/>
+      <w:lvlJc w:val="left"/>
+      <w:pPr>
+        <w:ind w:left="5760" w:hanging="360"/>
+      </w:pPr>
+      <w:rPr>
+        <w:rFonts w:ascii="Courier New" w:hAnsi="Courier New" w:cs="Courier New" w:hint="default"/>
+      </w:rPr>
+    </w:lvl>
+    <w:lvl w:ilvl="8" w:tplc="04090005" w:tentative="1">
+      <w:start w:val="1"/>
+      <w:numFmt w:val="bullet"/>
+      <w:lvlText w:val=""/>
+      <w:lvlJc w:val="left"/>
+      <w:pPr>
+        <w:ind w:left="6480" w:hanging="360"/>
+      </w:pPr>
+      <w:rPr>
+        <w:rFonts w:ascii="Wingdings" w:hAnsi="Wingdings" w:hint="default"/>
+      </w:rPr>
+    </w:lvl>
+  </w:abstractNum>
+  <w:abstractNum w:abstractNumId="8" w15:restartNumberingAfterBreak="0">
     <w:nsid w:val="17681E87"/>
     <w:multiLevelType w:val="hybridMultilevel"/>
     <w:tmpl w:val="CD6AEA94"/>
@@ -9461,7 +12759,120 @@
       </w:pPr>
     </w:lvl>
   </w:abstractNum>
-  <w:abstractNum w:abstractNumId="6" w15:restartNumberingAfterBreak="0">
+  <w:abstractNum w:abstractNumId="9" w15:restartNumberingAfterBreak="0">
+    <w:nsid w:val="29903238"/>
+    <w:multiLevelType w:val="hybridMultilevel"/>
+    <w:tmpl w:val="927E96AC"/>
+    <w:lvl w:ilvl="0" w:tplc="04090001">
+      <w:start w:val="1"/>
+      <w:numFmt w:val="bullet"/>
+      <w:lvlText w:val=""/>
+      <w:lvlJc w:val="left"/>
+      <w:pPr>
+        <w:ind w:left="720" w:hanging="360"/>
+      </w:pPr>
+      <w:rPr>
+        <w:rFonts w:ascii="Symbol" w:hAnsi="Symbol" w:hint="default"/>
+      </w:rPr>
+    </w:lvl>
+    <w:lvl w:ilvl="1" w:tplc="04090003" w:tentative="1">
+      <w:start w:val="1"/>
+      <w:numFmt w:val="bullet"/>
+      <w:lvlText w:val="o"/>
+      <w:lvlJc w:val="left"/>
+      <w:pPr>
+        <w:ind w:left="1440" w:hanging="360"/>
+      </w:pPr>
+      <w:rPr>
+        <w:rFonts w:ascii="Courier New" w:hAnsi="Courier New" w:cs="Courier New" w:hint="default"/>
+      </w:rPr>
+    </w:lvl>
+    <w:lvl w:ilvl="2" w:tplc="04090005" w:tentative="1">
+      <w:start w:val="1"/>
+      <w:numFmt w:val="bullet"/>
+      <w:lvlText w:val=""/>
+      <w:lvlJc w:val="left"/>
+      <w:pPr>
+        <w:ind w:left="2160" w:hanging="360"/>
+      </w:pPr>
+      <w:rPr>
+        <w:rFonts w:ascii="Wingdings" w:hAnsi="Wingdings" w:hint="default"/>
+      </w:rPr>
+    </w:lvl>
+    <w:lvl w:ilvl="3" w:tplc="04090001" w:tentative="1">
+      <w:start w:val="1"/>
+      <w:numFmt w:val="bullet"/>
+      <w:lvlText w:val=""/>
+      <w:lvlJc w:val="left"/>
+      <w:pPr>
+        <w:ind w:left="2880" w:hanging="360"/>
+      </w:pPr>
+      <w:rPr>
+        <w:rFonts w:ascii="Symbol" w:hAnsi="Symbol" w:hint="default"/>
+      </w:rPr>
+    </w:lvl>
+    <w:lvl w:ilvl="4" w:tplc="04090003" w:tentative="1">
+      <w:start w:val="1"/>
+      <w:numFmt w:val="bullet"/>
+      <w:lvlText w:val="o"/>
+      <w:lvlJc w:val="left"/>
+      <w:pPr>
+        <w:ind w:left="3600" w:hanging="360"/>
+      </w:pPr>
+      <w:rPr>
+        <w:rFonts w:ascii="Courier New" w:hAnsi="Courier New" w:cs="Courier New" w:hint="default"/>
+      </w:rPr>
+    </w:lvl>
+    <w:lvl w:ilvl="5" w:tplc="04090005" w:tentative="1">
+      <w:start w:val="1"/>
+      <w:numFmt w:val="bullet"/>
+      <w:lvlText w:val=""/>
+      <w:lvlJc w:val="left"/>
+      <w:pPr>
+        <w:ind w:left="4320" w:hanging="360"/>
+      </w:pPr>
+      <w:rPr>
+        <w:rFonts w:ascii="Wingdings" w:hAnsi="Wingdings" w:hint="default"/>
+      </w:rPr>
+    </w:lvl>
+    <w:lvl w:ilvl="6" w:tplc="04090001" w:tentative="1">
+      <w:start w:val="1"/>
+      <w:numFmt w:val="bullet"/>
+      <w:lvlText w:val=""/>
+      <w:lvlJc w:val="left"/>
+      <w:pPr>
+        <w:ind w:left="5040" w:hanging="360"/>
+      </w:pPr>
+      <w:rPr>
+        <w:rFonts w:ascii="Symbol" w:hAnsi="Symbol" w:hint="default"/>
+      </w:rPr>
+    </w:lvl>
+    <w:lvl w:ilvl="7" w:tplc="04090003" w:tentative="1">
+      <w:start w:val="1"/>
+      <w:numFmt w:val="bullet"/>
+      <w:lvlText w:val="o"/>
+      <w:lvlJc w:val="left"/>
+      <w:pPr>
+        <w:ind w:left="5760" w:hanging="360"/>
+      </w:pPr>
+      <w:rPr>
+        <w:rFonts w:ascii="Courier New" w:hAnsi="Courier New" w:cs="Courier New" w:hint="default"/>
+      </w:rPr>
+    </w:lvl>
+    <w:lvl w:ilvl="8" w:tplc="04090005" w:tentative="1">
+      <w:start w:val="1"/>
+      <w:numFmt w:val="bullet"/>
+      <w:lvlText w:val=""/>
+      <w:lvlJc w:val="left"/>
+      <w:pPr>
+        <w:ind w:left="6480" w:hanging="360"/>
+      </w:pPr>
+      <w:rPr>
+        <w:rFonts w:ascii="Wingdings" w:hAnsi="Wingdings" w:hint="default"/>
+      </w:rPr>
+    </w:lvl>
+  </w:abstractNum>
+  <w:abstractNum w:abstractNumId="10" w15:restartNumberingAfterBreak="0">
     <w:nsid w:val="29BC492E"/>
     <w:multiLevelType w:val="hybridMultilevel"/>
     <w:tmpl w:val="3E14F3AE"/>
@@ -9547,7 +12958,233 @@
       </w:pPr>
     </w:lvl>
   </w:abstractNum>
-  <w:abstractNum w:abstractNumId="7" w15:restartNumberingAfterBreak="0">
+  <w:abstractNum w:abstractNumId="11" w15:restartNumberingAfterBreak="0">
+    <w:nsid w:val="2B47091B"/>
+    <w:multiLevelType w:val="hybridMultilevel"/>
+    <w:tmpl w:val="0DF24F64"/>
+    <w:lvl w:ilvl="0" w:tplc="04090001">
+      <w:start w:val="1"/>
+      <w:numFmt w:val="bullet"/>
+      <w:lvlText w:val=""/>
+      <w:lvlJc w:val="left"/>
+      <w:pPr>
+        <w:ind w:left="720" w:hanging="360"/>
+      </w:pPr>
+      <w:rPr>
+        <w:rFonts w:ascii="Symbol" w:hAnsi="Symbol" w:hint="default"/>
+      </w:rPr>
+    </w:lvl>
+    <w:lvl w:ilvl="1" w:tplc="04090003">
+      <w:start w:val="1"/>
+      <w:numFmt w:val="bullet"/>
+      <w:lvlText w:val="o"/>
+      <w:lvlJc w:val="left"/>
+      <w:pPr>
+        <w:ind w:left="1440" w:hanging="360"/>
+      </w:pPr>
+      <w:rPr>
+        <w:rFonts w:ascii="Courier New" w:hAnsi="Courier New" w:cs="Courier New" w:hint="default"/>
+      </w:rPr>
+    </w:lvl>
+    <w:lvl w:ilvl="2" w:tplc="04090005" w:tentative="1">
+      <w:start w:val="1"/>
+      <w:numFmt w:val="bullet"/>
+      <w:lvlText w:val=""/>
+      <w:lvlJc w:val="left"/>
+      <w:pPr>
+        <w:ind w:left="2160" w:hanging="360"/>
+      </w:pPr>
+      <w:rPr>
+        <w:rFonts w:ascii="Wingdings" w:hAnsi="Wingdings" w:hint="default"/>
+      </w:rPr>
+    </w:lvl>
+    <w:lvl w:ilvl="3" w:tplc="04090001" w:tentative="1">
+      <w:start w:val="1"/>
+      <w:numFmt w:val="bullet"/>
+      <w:lvlText w:val=""/>
+      <w:lvlJc w:val="left"/>
+      <w:pPr>
+        <w:ind w:left="2880" w:hanging="360"/>
+      </w:pPr>
+      <w:rPr>
+        <w:rFonts w:ascii="Symbol" w:hAnsi="Symbol" w:hint="default"/>
+      </w:rPr>
+    </w:lvl>
+    <w:lvl w:ilvl="4" w:tplc="04090003" w:tentative="1">
+      <w:start w:val="1"/>
+      <w:numFmt w:val="bullet"/>
+      <w:lvlText w:val="o"/>
+      <w:lvlJc w:val="left"/>
+      <w:pPr>
+        <w:ind w:left="3600" w:hanging="360"/>
+      </w:pPr>
+      <w:rPr>
+        <w:rFonts w:ascii="Courier New" w:hAnsi="Courier New" w:cs="Courier New" w:hint="default"/>
+      </w:rPr>
+    </w:lvl>
+    <w:lvl w:ilvl="5" w:tplc="04090005" w:tentative="1">
+      <w:start w:val="1"/>
+      <w:numFmt w:val="bullet"/>
+      <w:lvlText w:val=""/>
+      <w:lvlJc w:val="left"/>
+      <w:pPr>
+        <w:ind w:left="4320" w:hanging="360"/>
+      </w:pPr>
+      <w:rPr>
+        <w:rFonts w:ascii="Wingdings" w:hAnsi="Wingdings" w:hint="default"/>
+      </w:rPr>
+    </w:lvl>
+    <w:lvl w:ilvl="6" w:tplc="04090001" w:tentative="1">
+      <w:start w:val="1"/>
+      <w:numFmt w:val="bullet"/>
+      <w:lvlText w:val=""/>
+      <w:lvlJc w:val="left"/>
+      <w:pPr>
+        <w:ind w:left="5040" w:hanging="360"/>
+      </w:pPr>
+      <w:rPr>
+        <w:rFonts w:ascii="Symbol" w:hAnsi="Symbol" w:hint="default"/>
+      </w:rPr>
+    </w:lvl>
+    <w:lvl w:ilvl="7" w:tplc="04090003" w:tentative="1">
+      <w:start w:val="1"/>
+      <w:numFmt w:val="bullet"/>
+      <w:lvlText w:val="o"/>
+      <w:lvlJc w:val="left"/>
+      <w:pPr>
+        <w:ind w:left="5760" w:hanging="360"/>
+      </w:pPr>
+      <w:rPr>
+        <w:rFonts w:ascii="Courier New" w:hAnsi="Courier New" w:cs="Courier New" w:hint="default"/>
+      </w:rPr>
+    </w:lvl>
+    <w:lvl w:ilvl="8" w:tplc="04090005" w:tentative="1">
+      <w:start w:val="1"/>
+      <w:numFmt w:val="bullet"/>
+      <w:lvlText w:val=""/>
+      <w:lvlJc w:val="left"/>
+      <w:pPr>
+        <w:ind w:left="6480" w:hanging="360"/>
+      </w:pPr>
+      <w:rPr>
+        <w:rFonts w:ascii="Wingdings" w:hAnsi="Wingdings" w:hint="default"/>
+      </w:rPr>
+    </w:lvl>
+  </w:abstractNum>
+  <w:abstractNum w:abstractNumId="12" w15:restartNumberingAfterBreak="0">
+    <w:nsid w:val="2C6258E7"/>
+    <w:multiLevelType w:val="hybridMultilevel"/>
+    <w:tmpl w:val="D2CA49BE"/>
+    <w:lvl w:ilvl="0" w:tplc="04090001">
+      <w:start w:val="1"/>
+      <w:numFmt w:val="bullet"/>
+      <w:lvlText w:val=""/>
+      <w:lvlJc w:val="left"/>
+      <w:pPr>
+        <w:ind w:left="720" w:hanging="360"/>
+      </w:pPr>
+      <w:rPr>
+        <w:rFonts w:ascii="Symbol" w:hAnsi="Symbol" w:hint="default"/>
+      </w:rPr>
+    </w:lvl>
+    <w:lvl w:ilvl="1" w:tplc="04090003" w:tentative="1">
+      <w:start w:val="1"/>
+      <w:numFmt w:val="bullet"/>
+      <w:lvlText w:val="o"/>
+      <w:lvlJc w:val="left"/>
+      <w:pPr>
+        <w:ind w:left="1440" w:hanging="360"/>
+      </w:pPr>
+      <w:rPr>
+        <w:rFonts w:ascii="Courier New" w:hAnsi="Courier New" w:cs="Courier New" w:hint="default"/>
+      </w:rPr>
+    </w:lvl>
+    <w:lvl w:ilvl="2" w:tplc="04090005" w:tentative="1">
+      <w:start w:val="1"/>
+      <w:numFmt w:val="bullet"/>
+      <w:lvlText w:val=""/>
+      <w:lvlJc w:val="left"/>
+      <w:pPr>
+        <w:ind w:left="2160" w:hanging="360"/>
+      </w:pPr>
+      <w:rPr>
+        <w:rFonts w:ascii="Wingdings" w:hAnsi="Wingdings" w:hint="default"/>
+      </w:rPr>
+    </w:lvl>
+    <w:lvl w:ilvl="3" w:tplc="04090001" w:tentative="1">
+      <w:start w:val="1"/>
+      <w:numFmt w:val="bullet"/>
+      <w:lvlText w:val=""/>
+      <w:lvlJc w:val="left"/>
+      <w:pPr>
+        <w:ind w:left="2880" w:hanging="360"/>
+      </w:pPr>
+      <w:rPr>
+        <w:rFonts w:ascii="Symbol" w:hAnsi="Symbol" w:hint="default"/>
+      </w:rPr>
+    </w:lvl>
+    <w:lvl w:ilvl="4" w:tplc="04090003" w:tentative="1">
+      <w:start w:val="1"/>
+      <w:numFmt w:val="bullet"/>
+      <w:lvlText w:val="o"/>
+      <w:lvlJc w:val="left"/>
+      <w:pPr>
+        <w:ind w:left="3600" w:hanging="360"/>
+      </w:pPr>
+      <w:rPr>
+        <w:rFonts w:ascii="Courier New" w:hAnsi="Courier New" w:cs="Courier New" w:hint="default"/>
+      </w:rPr>
+    </w:lvl>
+    <w:lvl w:ilvl="5" w:tplc="04090005" w:tentative="1">
+      <w:start w:val="1"/>
+      <w:numFmt w:val="bullet"/>
+      <w:lvlText w:val=""/>
+      <w:lvlJc w:val="left"/>
+      <w:pPr>
+        <w:ind w:left="4320" w:hanging="360"/>
+      </w:pPr>
+      <w:rPr>
+        <w:rFonts w:ascii="Wingdings" w:hAnsi="Wingdings" w:hint="default"/>
+      </w:rPr>
+    </w:lvl>
+    <w:lvl w:ilvl="6" w:tplc="04090001" w:tentative="1">
+      <w:start w:val="1"/>
+      <w:numFmt w:val="bullet"/>
+      <w:lvlText w:val=""/>
+      <w:lvlJc w:val="left"/>
+      <w:pPr>
+        <w:ind w:left="5040" w:hanging="360"/>
+      </w:pPr>
+      <w:rPr>
+        <w:rFonts w:ascii="Symbol" w:hAnsi="Symbol" w:hint="default"/>
+      </w:rPr>
+    </w:lvl>
+    <w:lvl w:ilvl="7" w:tplc="04090003" w:tentative="1">
+      <w:start w:val="1"/>
+      <w:numFmt w:val="bullet"/>
+      <w:lvlText w:val="o"/>
+      <w:lvlJc w:val="left"/>
+      <w:pPr>
+        <w:ind w:left="5760" w:hanging="360"/>
+      </w:pPr>
+      <w:rPr>
+        <w:rFonts w:ascii="Courier New" w:hAnsi="Courier New" w:cs="Courier New" w:hint="default"/>
+      </w:rPr>
+    </w:lvl>
+    <w:lvl w:ilvl="8" w:tplc="04090005" w:tentative="1">
+      <w:start w:val="1"/>
+      <w:numFmt w:val="bullet"/>
+      <w:lvlText w:val=""/>
+      <w:lvlJc w:val="left"/>
+      <w:pPr>
+        <w:ind w:left="6480" w:hanging="360"/>
+      </w:pPr>
+      <w:rPr>
+        <w:rFonts w:ascii="Wingdings" w:hAnsi="Wingdings" w:hint="default"/>
+      </w:rPr>
+    </w:lvl>
+  </w:abstractNum>
+  <w:abstractNum w:abstractNumId="13" w15:restartNumberingAfterBreak="0">
     <w:nsid w:val="30C5288E"/>
     <w:multiLevelType w:val="hybridMultilevel"/>
     <w:tmpl w:val="2AEAB24E"/>
@@ -9633,7 +13270,7 @@
       </w:pPr>
     </w:lvl>
   </w:abstractNum>
-  <w:abstractNum w:abstractNumId="8" w15:restartNumberingAfterBreak="0">
+  <w:abstractNum w:abstractNumId="14" w15:restartNumberingAfterBreak="0">
     <w:nsid w:val="35CD3986"/>
     <w:multiLevelType w:val="hybridMultilevel"/>
     <w:tmpl w:val="F8D6DFE8"/>
@@ -9719,7 +13356,7 @@
       </w:pPr>
     </w:lvl>
   </w:abstractNum>
-  <w:abstractNum w:abstractNumId="9" w15:restartNumberingAfterBreak="0">
+  <w:abstractNum w:abstractNumId="15" w15:restartNumberingAfterBreak="0">
     <w:nsid w:val="379E587E"/>
     <w:multiLevelType w:val="hybridMultilevel"/>
     <w:tmpl w:val="E526A3EC"/>
@@ -9808,7 +13445,120 @@
       </w:pPr>
     </w:lvl>
   </w:abstractNum>
-  <w:abstractNum w:abstractNumId="10" w15:restartNumberingAfterBreak="0">
+  <w:abstractNum w:abstractNumId="16" w15:restartNumberingAfterBreak="0">
+    <w:nsid w:val="3C6236A5"/>
+    <w:multiLevelType w:val="hybridMultilevel"/>
+    <w:tmpl w:val="13B8EDE0"/>
+    <w:lvl w:ilvl="0" w:tplc="04090001">
+      <w:start w:val="1"/>
+      <w:numFmt w:val="bullet"/>
+      <w:lvlText w:val=""/>
+      <w:lvlJc w:val="left"/>
+      <w:pPr>
+        <w:ind w:left="720" w:hanging="360"/>
+      </w:pPr>
+      <w:rPr>
+        <w:rFonts w:ascii="Symbol" w:hAnsi="Symbol" w:hint="default"/>
+      </w:rPr>
+    </w:lvl>
+    <w:lvl w:ilvl="1" w:tplc="04090003" w:tentative="1">
+      <w:start w:val="1"/>
+      <w:numFmt w:val="bullet"/>
+      <w:lvlText w:val="o"/>
+      <w:lvlJc w:val="left"/>
+      <w:pPr>
+        <w:ind w:left="1440" w:hanging="360"/>
+      </w:pPr>
+      <w:rPr>
+        <w:rFonts w:ascii="Courier New" w:hAnsi="Courier New" w:cs="Courier New" w:hint="default"/>
+      </w:rPr>
+    </w:lvl>
+    <w:lvl w:ilvl="2" w:tplc="04090005" w:tentative="1">
+      <w:start w:val="1"/>
+      <w:numFmt w:val="bullet"/>
+      <w:lvlText w:val=""/>
+      <w:lvlJc w:val="left"/>
+      <w:pPr>
+        <w:ind w:left="2160" w:hanging="360"/>
+      </w:pPr>
+      <w:rPr>
+        <w:rFonts w:ascii="Wingdings" w:hAnsi="Wingdings" w:hint="default"/>
+      </w:rPr>
+    </w:lvl>
+    <w:lvl w:ilvl="3" w:tplc="04090001" w:tentative="1">
+      <w:start w:val="1"/>
+      <w:numFmt w:val="bullet"/>
+      <w:lvlText w:val=""/>
+      <w:lvlJc w:val="left"/>
+      <w:pPr>
+        <w:ind w:left="2880" w:hanging="360"/>
+      </w:pPr>
+      <w:rPr>
+        <w:rFonts w:ascii="Symbol" w:hAnsi="Symbol" w:hint="default"/>
+      </w:rPr>
+    </w:lvl>
+    <w:lvl w:ilvl="4" w:tplc="04090003" w:tentative="1">
+      <w:start w:val="1"/>
+      <w:numFmt w:val="bullet"/>
+      <w:lvlText w:val="o"/>
+      <w:lvlJc w:val="left"/>
+      <w:pPr>
+        <w:ind w:left="3600" w:hanging="360"/>
+      </w:pPr>
+      <w:rPr>
+        <w:rFonts w:ascii="Courier New" w:hAnsi="Courier New" w:cs="Courier New" w:hint="default"/>
+      </w:rPr>
+    </w:lvl>
+    <w:lvl w:ilvl="5" w:tplc="04090005" w:tentative="1">
+      <w:start w:val="1"/>
+      <w:numFmt w:val="bullet"/>
+      <w:lvlText w:val=""/>
+      <w:lvlJc w:val="left"/>
+      <w:pPr>
+        <w:ind w:left="4320" w:hanging="360"/>
+      </w:pPr>
+      <w:rPr>
+        <w:rFonts w:ascii="Wingdings" w:hAnsi="Wingdings" w:hint="default"/>
+      </w:rPr>
+    </w:lvl>
+    <w:lvl w:ilvl="6" w:tplc="04090001" w:tentative="1">
+      <w:start w:val="1"/>
+      <w:numFmt w:val="bullet"/>
+      <w:lvlText w:val=""/>
+      <w:lvlJc w:val="left"/>
+      <w:pPr>
+        <w:ind w:left="5040" w:hanging="360"/>
+      </w:pPr>
+      <w:rPr>
+        <w:rFonts w:ascii="Symbol" w:hAnsi="Symbol" w:hint="default"/>
+      </w:rPr>
+    </w:lvl>
+    <w:lvl w:ilvl="7" w:tplc="04090003" w:tentative="1">
+      <w:start w:val="1"/>
+      <w:numFmt w:val="bullet"/>
+      <w:lvlText w:val="o"/>
+      <w:lvlJc w:val="left"/>
+      <w:pPr>
+        <w:ind w:left="5760" w:hanging="360"/>
+      </w:pPr>
+      <w:rPr>
+        <w:rFonts w:ascii="Courier New" w:hAnsi="Courier New" w:cs="Courier New" w:hint="default"/>
+      </w:rPr>
+    </w:lvl>
+    <w:lvl w:ilvl="8" w:tplc="04090005" w:tentative="1">
+      <w:start w:val="1"/>
+      <w:numFmt w:val="bullet"/>
+      <w:lvlText w:val=""/>
+      <w:lvlJc w:val="left"/>
+      <w:pPr>
+        <w:ind w:left="6480" w:hanging="360"/>
+      </w:pPr>
+      <w:rPr>
+        <w:rFonts w:ascii="Wingdings" w:hAnsi="Wingdings" w:hint="default"/>
+      </w:rPr>
+    </w:lvl>
+  </w:abstractNum>
+  <w:abstractNum w:abstractNumId="17" w15:restartNumberingAfterBreak="0">
     <w:nsid w:val="3CCD53E6"/>
     <w:multiLevelType w:val="hybridMultilevel"/>
     <w:tmpl w:val="D0EC65C6"/>
@@ -9921,7 +13671,93 @@
       </w:rPr>
     </w:lvl>
   </w:abstractNum>
-  <w:abstractNum w:abstractNumId="11" w15:restartNumberingAfterBreak="0">
+  <w:abstractNum w:abstractNumId="18" w15:restartNumberingAfterBreak="0">
+    <w:nsid w:val="4B0F3F2B"/>
+    <w:multiLevelType w:val="hybridMultilevel"/>
+    <w:tmpl w:val="2CE0D46A"/>
+    <w:lvl w:ilvl="0" w:tplc="0409000F">
+      <w:start w:val="1"/>
+      <w:numFmt w:val="decimal"/>
+      <w:lvlText w:val="%1."/>
+      <w:lvlJc w:val="left"/>
+      <w:pPr>
+        <w:ind w:left="720" w:hanging="360"/>
+      </w:pPr>
+    </w:lvl>
+    <w:lvl w:ilvl="1" w:tplc="04090019" w:tentative="1">
+      <w:start w:val="1"/>
+      <w:numFmt w:val="lowerLetter"/>
+      <w:lvlText w:val="%2."/>
+      <w:lvlJc w:val="left"/>
+      <w:pPr>
+        <w:ind w:left="1440" w:hanging="360"/>
+      </w:pPr>
+    </w:lvl>
+    <w:lvl w:ilvl="2" w:tplc="0409001B" w:tentative="1">
+      <w:start w:val="1"/>
+      <w:numFmt w:val="lowerRoman"/>
+      <w:lvlText w:val="%3."/>
+      <w:lvlJc w:val="right"/>
+      <w:pPr>
+        <w:ind w:left="2160" w:hanging="180"/>
+      </w:pPr>
+    </w:lvl>
+    <w:lvl w:ilvl="3" w:tplc="0409000F" w:tentative="1">
+      <w:start w:val="1"/>
+      <w:numFmt w:val="decimal"/>
+      <w:lvlText w:val="%4."/>
+      <w:lvlJc w:val="left"/>
+      <w:pPr>
+        <w:ind w:left="2880" w:hanging="360"/>
+      </w:pPr>
+    </w:lvl>
+    <w:lvl w:ilvl="4" w:tplc="04090019" w:tentative="1">
+      <w:start w:val="1"/>
+      <w:numFmt w:val="lowerLetter"/>
+      <w:lvlText w:val="%5."/>
+      <w:lvlJc w:val="left"/>
+      <w:pPr>
+        <w:ind w:left="3600" w:hanging="360"/>
+      </w:pPr>
+    </w:lvl>
+    <w:lvl w:ilvl="5" w:tplc="0409001B" w:tentative="1">
+      <w:start w:val="1"/>
+      <w:numFmt w:val="lowerRoman"/>
+      <w:lvlText w:val="%6."/>
+      <w:lvlJc w:val="right"/>
+      <w:pPr>
+        <w:ind w:left="4320" w:hanging="180"/>
+      </w:pPr>
+    </w:lvl>
+    <w:lvl w:ilvl="6" w:tplc="0409000F" w:tentative="1">
+      <w:start w:val="1"/>
+      <w:numFmt w:val="decimal"/>
+      <w:lvlText w:val="%7."/>
+      <w:lvlJc w:val="left"/>
+      <w:pPr>
+        <w:ind w:left="5040" w:hanging="360"/>
+      </w:pPr>
+    </w:lvl>
+    <w:lvl w:ilvl="7" w:tplc="04090019" w:tentative="1">
+      <w:start w:val="1"/>
+      <w:numFmt w:val="lowerLetter"/>
+      <w:lvlText w:val="%8."/>
+      <w:lvlJc w:val="left"/>
+      <w:pPr>
+        <w:ind w:left="5760" w:hanging="360"/>
+      </w:pPr>
+    </w:lvl>
+    <w:lvl w:ilvl="8" w:tplc="0409001B" w:tentative="1">
+      <w:start w:val="1"/>
+      <w:numFmt w:val="lowerRoman"/>
+      <w:lvlText w:val="%9."/>
+      <w:lvlJc w:val="right"/>
+      <w:pPr>
+        <w:ind w:left="6480" w:hanging="180"/>
+      </w:pPr>
+    </w:lvl>
+  </w:abstractNum>
+  <w:abstractNum w:abstractNumId="19" w15:restartNumberingAfterBreak="0">
     <w:nsid w:val="4EC511E9"/>
     <w:multiLevelType w:val="hybridMultilevel"/>
     <w:tmpl w:val="90466BE8"/>
@@ -10010,7 +13846,7 @@
       </w:pPr>
     </w:lvl>
   </w:abstractNum>
-  <w:abstractNum w:abstractNumId="12" w15:restartNumberingAfterBreak="0">
+  <w:abstractNum w:abstractNumId="20" w15:restartNumberingAfterBreak="0">
     <w:nsid w:val="4FE427E5"/>
     <w:multiLevelType w:val="hybridMultilevel"/>
     <w:tmpl w:val="636C7F02"/>
@@ -10099,7 +13935,7 @@
       </w:pPr>
     </w:lvl>
   </w:abstractNum>
-  <w:abstractNum w:abstractNumId="13" w15:restartNumberingAfterBreak="0">
+  <w:abstractNum w:abstractNumId="21" w15:restartNumberingAfterBreak="0">
     <w:nsid w:val="5D886303"/>
     <w:multiLevelType w:val="hybridMultilevel"/>
     <w:tmpl w:val="73DA06D8"/>
@@ -10185,7 +14021,7 @@
       </w:pPr>
     </w:lvl>
   </w:abstractNum>
-  <w:abstractNum w:abstractNumId="14" w15:restartNumberingAfterBreak="0">
+  <w:abstractNum w:abstractNumId="22" w15:restartNumberingAfterBreak="0">
     <w:nsid w:val="6059013C"/>
     <w:multiLevelType w:val="hybridMultilevel"/>
     <w:tmpl w:val="3244A23C"/>
@@ -10274,7 +14110,7 @@
       </w:pPr>
     </w:lvl>
   </w:abstractNum>
-  <w:abstractNum w:abstractNumId="15" w15:restartNumberingAfterBreak="0">
+  <w:abstractNum w:abstractNumId="23" w15:restartNumberingAfterBreak="0">
     <w:nsid w:val="61693851"/>
     <w:multiLevelType w:val="hybridMultilevel"/>
     <w:tmpl w:val="64547DB4"/>
@@ -10360,7 +14196,7 @@
       </w:pPr>
     </w:lvl>
   </w:abstractNum>
-  <w:abstractNum w:abstractNumId="16" w15:restartNumberingAfterBreak="0">
+  <w:abstractNum w:abstractNumId="24" w15:restartNumberingAfterBreak="0">
     <w:nsid w:val="63DC33B5"/>
     <w:multiLevelType w:val="hybridMultilevel"/>
     <w:tmpl w:val="A2F656D8"/>
@@ -10473,7 +14309,93 @@
       </w:rPr>
     </w:lvl>
   </w:abstractNum>
-  <w:abstractNum w:abstractNumId="17" w15:restartNumberingAfterBreak="0">
+  <w:abstractNum w:abstractNumId="25" w15:restartNumberingAfterBreak="0">
+    <w:nsid w:val="68BA65B6"/>
+    <w:multiLevelType w:val="hybridMultilevel"/>
+    <w:tmpl w:val="ACC0B576"/>
+    <w:lvl w:ilvl="0" w:tplc="0409000F">
+      <w:start w:val="1"/>
+      <w:numFmt w:val="decimal"/>
+      <w:lvlText w:val="%1."/>
+      <w:lvlJc w:val="left"/>
+      <w:pPr>
+        <w:ind w:left="720" w:hanging="360"/>
+      </w:pPr>
+    </w:lvl>
+    <w:lvl w:ilvl="1" w:tplc="04090019" w:tentative="1">
+      <w:start w:val="1"/>
+      <w:numFmt w:val="lowerLetter"/>
+      <w:lvlText w:val="%2."/>
+      <w:lvlJc w:val="left"/>
+      <w:pPr>
+        <w:ind w:left="1440" w:hanging="360"/>
+      </w:pPr>
+    </w:lvl>
+    <w:lvl w:ilvl="2" w:tplc="0409001B" w:tentative="1">
+      <w:start w:val="1"/>
+      <w:numFmt w:val="lowerRoman"/>
+      <w:lvlText w:val="%3."/>
+      <w:lvlJc w:val="right"/>
+      <w:pPr>
+        <w:ind w:left="2160" w:hanging="180"/>
+      </w:pPr>
+    </w:lvl>
+    <w:lvl w:ilvl="3" w:tplc="0409000F" w:tentative="1">
+      <w:start w:val="1"/>
+      <w:numFmt w:val="decimal"/>
+      <w:lvlText w:val="%4."/>
+      <w:lvlJc w:val="left"/>
+      <w:pPr>
+        <w:ind w:left="2880" w:hanging="360"/>
+      </w:pPr>
+    </w:lvl>
+    <w:lvl w:ilvl="4" w:tplc="04090019" w:tentative="1">
+      <w:start w:val="1"/>
+      <w:numFmt w:val="lowerLetter"/>
+      <w:lvlText w:val="%5."/>
+      <w:lvlJc w:val="left"/>
+      <w:pPr>
+        <w:ind w:left="3600" w:hanging="360"/>
+      </w:pPr>
+    </w:lvl>
+    <w:lvl w:ilvl="5" w:tplc="0409001B" w:tentative="1">
+      <w:start w:val="1"/>
+      <w:numFmt w:val="lowerRoman"/>
+      <w:lvlText w:val="%6."/>
+      <w:lvlJc w:val="right"/>
+      <w:pPr>
+        <w:ind w:left="4320" w:hanging="180"/>
+      </w:pPr>
+    </w:lvl>
+    <w:lvl w:ilvl="6" w:tplc="0409000F" w:tentative="1">
+      <w:start w:val="1"/>
+      <w:numFmt w:val="decimal"/>
+      <w:lvlText w:val="%7."/>
+      <w:lvlJc w:val="left"/>
+      <w:pPr>
+        <w:ind w:left="5040" w:hanging="360"/>
+      </w:pPr>
+    </w:lvl>
+    <w:lvl w:ilvl="7" w:tplc="04090019" w:tentative="1">
+      <w:start w:val="1"/>
+      <w:numFmt w:val="lowerLetter"/>
+      <w:lvlText w:val="%8."/>
+      <w:lvlJc w:val="left"/>
+      <w:pPr>
+        <w:ind w:left="5760" w:hanging="360"/>
+      </w:pPr>
+    </w:lvl>
+    <w:lvl w:ilvl="8" w:tplc="0409001B" w:tentative="1">
+      <w:start w:val="1"/>
+      <w:numFmt w:val="lowerRoman"/>
+      <w:lvlText w:val="%9."/>
+      <w:lvlJc w:val="right"/>
+      <w:pPr>
+        <w:ind w:left="6480" w:hanging="180"/>
+      </w:pPr>
+    </w:lvl>
+  </w:abstractNum>
+  <w:abstractNum w:abstractNumId="26" w15:restartNumberingAfterBreak="0">
     <w:nsid w:val="69233C2F"/>
     <w:multiLevelType w:val="hybridMultilevel"/>
     <w:tmpl w:val="8108B576"/>
@@ -10562,7 +14484,7 @@
       </w:pPr>
     </w:lvl>
   </w:abstractNum>
-  <w:abstractNum w:abstractNumId="18" w15:restartNumberingAfterBreak="0">
+  <w:abstractNum w:abstractNumId="27" w15:restartNumberingAfterBreak="0">
     <w:nsid w:val="6BF901BF"/>
     <w:multiLevelType w:val="hybridMultilevel"/>
     <w:tmpl w:val="760ACA64"/>
@@ -10675,7 +14597,7 @@
       </w:rPr>
     </w:lvl>
   </w:abstractNum>
-  <w:abstractNum w:abstractNumId="19" w15:restartNumberingAfterBreak="0">
+  <w:abstractNum w:abstractNumId="28" w15:restartNumberingAfterBreak="0">
     <w:nsid w:val="6E4F0B46"/>
     <w:multiLevelType w:val="hybridMultilevel"/>
     <w:tmpl w:val="1022515E"/>
@@ -10764,7 +14686,7 @@
       </w:pPr>
     </w:lvl>
   </w:abstractNum>
-  <w:abstractNum w:abstractNumId="20" w15:restartNumberingAfterBreak="0">
+  <w:abstractNum w:abstractNumId="29" w15:restartNumberingAfterBreak="0">
     <w:nsid w:val="7485694B"/>
     <w:multiLevelType w:val="hybridMultilevel"/>
     <w:tmpl w:val="42B48242"/>
@@ -10853,7 +14775,7 @@
       </w:pPr>
     </w:lvl>
   </w:abstractNum>
-  <w:abstractNum w:abstractNumId="21" w15:restartNumberingAfterBreak="0">
+  <w:abstractNum w:abstractNumId="30" w15:restartNumberingAfterBreak="0">
     <w:nsid w:val="79EC141C"/>
     <w:multiLevelType w:val="hybridMultilevel"/>
     <w:tmpl w:val="74322798"/>
@@ -10966,7 +14888,7 @@
       </w:rPr>
     </w:lvl>
   </w:abstractNum>
-  <w:abstractNum w:abstractNumId="22" w15:restartNumberingAfterBreak="0">
+  <w:abstractNum w:abstractNumId="31" w15:restartNumberingAfterBreak="0">
     <w:nsid w:val="7FC91ACD"/>
     <w:multiLevelType w:val="hybridMultilevel"/>
     <w:tmpl w:val="FFB44B86"/>
@@ -11056,73 +14978,100 @@
     </w:lvl>
   </w:abstractNum>
   <w:num w:numId="1">
-    <w:abstractNumId w:val="4"/>
+    <w:abstractNumId w:val="6"/>
   </w:num>
   <w:num w:numId="2">
-    <w:abstractNumId w:val="1"/>
+    <w:abstractNumId w:val="2"/>
   </w:num>
   <w:num w:numId="3">
-    <w:abstractNumId w:val="18"/>
+    <w:abstractNumId w:val="27"/>
   </w:num>
   <w:num w:numId="4">
+    <w:abstractNumId w:val="26"/>
+  </w:num>
+  <w:num w:numId="5">
+    <w:abstractNumId w:val="15"/>
+  </w:num>
+  <w:num w:numId="6">
+    <w:abstractNumId w:val="3"/>
+  </w:num>
+  <w:num w:numId="7">
     <w:abstractNumId w:val="17"/>
   </w:num>
-  <w:num w:numId="5">
-    <w:abstractNumId w:val="9"/>
-  </w:num>
-  <w:num w:numId="6">
-    <w:abstractNumId w:val="2"/>
-  </w:num>
-  <w:num w:numId="7">
-    <w:abstractNumId w:val="10"/>
-  </w:num>
   <w:num w:numId="8">
-    <w:abstractNumId w:val="16"/>
+    <w:abstractNumId w:val="24"/>
   </w:num>
   <w:num w:numId="9">
     <w:abstractNumId w:val="0"/>
   </w:num>
   <w:num w:numId="10">
+    <w:abstractNumId w:val="22"/>
+  </w:num>
+  <w:num w:numId="11">
     <w:abstractNumId w:val="14"/>
   </w:num>
-  <w:num w:numId="11">
+  <w:num w:numId="12">
+    <w:abstractNumId w:val="21"/>
+  </w:num>
+  <w:num w:numId="13">
+    <w:abstractNumId w:val="23"/>
+  </w:num>
+  <w:num w:numId="14">
+    <w:abstractNumId w:val="13"/>
+  </w:num>
+  <w:num w:numId="15">
+    <w:abstractNumId w:val="10"/>
+  </w:num>
+  <w:num w:numId="16">
     <w:abstractNumId w:val="8"/>
   </w:num>
-  <w:num w:numId="12">
-    <w:abstractNumId w:val="13"/>
+  <w:num w:numId="17">
+    <w:abstractNumId w:val="29"/>
   </w:num>
-  <w:num w:numId="13">
-    <w:abstractNumId w:val="15"/>
+  <w:num w:numId="18">
+    <w:abstractNumId w:val="30"/>
   </w:num>
-  <w:num w:numId="14">
+  <w:num w:numId="19">
+    <w:abstractNumId w:val="5"/>
+  </w:num>
+  <w:num w:numId="20">
+    <w:abstractNumId w:val="20"/>
+  </w:num>
+  <w:num w:numId="21">
+    <w:abstractNumId w:val="19"/>
+  </w:num>
+  <w:num w:numId="22">
+    <w:abstractNumId w:val="31"/>
+  </w:num>
+  <w:num w:numId="23">
+    <w:abstractNumId w:val="28"/>
+  </w:num>
+  <w:num w:numId="24">
+    <w:abstractNumId w:val="16"/>
+  </w:num>
+  <w:num w:numId="25">
+    <w:abstractNumId w:val="18"/>
+  </w:num>
+  <w:num w:numId="26">
+    <w:abstractNumId w:val="4"/>
+  </w:num>
+  <w:num w:numId="27">
+    <w:abstractNumId w:val="25"/>
+  </w:num>
+  <w:num w:numId="28">
+    <w:abstractNumId w:val="11"/>
+  </w:num>
+  <w:num w:numId="29">
     <w:abstractNumId w:val="7"/>
   </w:num>
-  <w:num w:numId="15">
-    <w:abstractNumId w:val="6"/>
-  </w:num>
-  <w:num w:numId="16">
-    <w:abstractNumId w:val="5"/>
-  </w:num>
-  <w:num w:numId="17">
-    <w:abstractNumId w:val="20"/>
-  </w:num>
-  <w:num w:numId="18">
-    <w:abstractNumId w:val="21"/>
-  </w:num>
-  <w:num w:numId="19">
-    <w:abstractNumId w:val="3"/>
-  </w:num>
-  <w:num w:numId="20">
+  <w:num w:numId="30">
     <w:abstractNumId w:val="12"/>
   </w:num>
-  <w:num w:numId="21">
-    <w:abstractNumId w:val="11"/>
+  <w:num w:numId="31">
+    <w:abstractNumId w:val="1"/>
   </w:num>
-  <w:num w:numId="22">
-    <w:abstractNumId w:val="22"/>
-  </w:num>
-  <w:num w:numId="23">
-    <w:abstractNumId w:val="19"/>
+  <w:num w:numId="32">
+    <w:abstractNumId w:val="9"/>
   </w:num>
 </w:numbering>
 </file>

</xml_diff>